<commit_message>
Layout 4 Wireframes combined added.
</commit_message>
<xml_diff>
--- a/ST_Design_Document.docx
+++ b/ST_Design_Document.docx
@@ -10,6 +10,7 @@
           <w:docPartUnique/>
         </w:docPartObj>
       </w:sdtPr>
+      <w:sdtEndPr/>
       <w:sdtContent>
         <w:p>
           <w:r>
@@ -19,7 +20,7 @@
             <mc:AlternateContent>
               <mc:Choice Requires="wpg">
                 <w:drawing>
-                  <wp:anchor distT="0" distB="0" distL="114300" distR="114300" simplePos="0" relativeHeight="251662336" behindDoc="0" locked="0" layoutInCell="1" allowOverlap="1">
+                  <wp:anchor distT="0" distB="0" distL="114300" distR="114300" simplePos="0" relativeHeight="251662336" behindDoc="0" locked="0" layoutInCell="1" allowOverlap="1" wp14:anchorId="4EFFD909" wp14:editId="48360855">
                     <wp:simplePos x="0" y="0"/>
                     <wp:positionH relativeFrom="page">
                       <wp:align>center</wp:align>
@@ -287,7 +288,7 @@
             <mc:AlternateContent>
               <mc:Choice Requires="wps">
                 <w:drawing>
-                  <wp:anchor distT="0" distB="0" distL="114300" distR="114300" simplePos="0" relativeHeight="251660288" behindDoc="0" locked="0" layoutInCell="1" allowOverlap="1">
+                  <wp:anchor distT="0" distB="0" distL="114300" distR="114300" simplePos="0" relativeHeight="251660288" behindDoc="0" locked="0" layoutInCell="1" allowOverlap="1" wp14:anchorId="5BEA8B74" wp14:editId="4FF4D488">
                     <wp:simplePos x="0" y="0"/>
                     <wp:positionH relativeFrom="page">
                       <wp:align>center</wp:align>
@@ -356,6 +357,7 @@
                                   <w:dataBinding w:prefixMappings="xmlns:ns0='http://purl.org/dc/elements/1.1/' xmlns:ns1='http://schemas.openxmlformats.org/package/2006/metadata/core-properties' " w:xpath="/ns1:coreProperties[1]/ns0:creator[1]" w:storeItemID="{6C3C8BC8-F283-45AE-878A-BAB7291924A1}"/>
                                   <w:text/>
                                 </w:sdtPr>
+                                <w:sdtEndPr/>
                                 <w:sdtContent>
                                   <w:p>
                                     <w:pPr>
@@ -401,6 +403,7 @@
                                     <w:dataBinding w:prefixMappings="xmlns:ns0='http://schemas.microsoft.com/office/2006/coverPageProps' " w:xpath="/ns0:CoverPageProperties[1]/ns0:CompanyEmail[1]" w:storeItemID="{55AF091B-3C7A-41E3-B477-F2FDAA23CFDA}"/>
                                     <w:text/>
                                   </w:sdtPr>
+                                  <w:sdtEndPr/>
                                   <w:sdtContent>
                                     <w:r>
                                       <w:rPr>
@@ -527,7 +530,7 @@
             <mc:AlternateContent>
               <mc:Choice Requires="wps">
                 <w:drawing>
-                  <wp:anchor distT="0" distB="0" distL="114300" distR="114300" simplePos="0" relativeHeight="251661312" behindDoc="0" locked="0" layoutInCell="1" allowOverlap="1">
+                  <wp:anchor distT="0" distB="0" distL="114300" distR="114300" simplePos="0" relativeHeight="251661312" behindDoc="0" locked="0" layoutInCell="1" allowOverlap="1" wp14:anchorId="7E8A34C0" wp14:editId="1716B7AB">
                     <wp:simplePos x="0" y="0"/>
                     <wp:positionH relativeFrom="page">
                       <wp:align>center</wp:align>
@@ -615,6 +618,7 @@
                                   <w:dataBinding w:prefixMappings="xmlns:ns0='http://schemas.microsoft.com/office/2006/coverPageProps' " w:xpath="/ns0:CoverPageProperties[1]/ns0:Abstract[1]" w:storeItemID="{55AF091B-3C7A-41E3-B477-F2FDAA23CFDA}"/>
                                   <w:text w:multiLine="1"/>
                                 </w:sdtPr>
+                                <w:sdtEndPr/>
                                 <w:sdtContent>
                                   <w:p>
                                     <w:pPr>
@@ -731,7 +735,7 @@
             <mc:AlternateContent>
               <mc:Choice Requires="wps">
                 <w:drawing>
-                  <wp:anchor distT="0" distB="0" distL="114300" distR="114300" simplePos="0" relativeHeight="251659264" behindDoc="0" locked="0" layoutInCell="1" allowOverlap="1">
+                  <wp:anchor distT="0" distB="0" distL="114300" distR="114300" simplePos="0" relativeHeight="251659264" behindDoc="0" locked="0" layoutInCell="1" allowOverlap="1" wp14:anchorId="5D90CFCB" wp14:editId="17809330">
                     <wp:simplePos x="0" y="0"/>
                     <wp:positionH relativeFrom="page">
                       <wp:align>center</wp:align>
@@ -841,6 +845,7 @@
                                   <w:dataBinding w:prefixMappings="xmlns:ns0='http://purl.org/dc/elements/1.1/' xmlns:ns1='http://schemas.openxmlformats.org/package/2006/metadata/core-properties' " w:xpath="/ns1:coreProperties[1]/ns0:subject[1]" w:storeItemID="{6C3C8BC8-F283-45AE-878A-BAB7291924A1}"/>
                                   <w:text/>
                                 </w:sdtPr>
+                                <w:sdtEndPr/>
                                 <w:sdtContent>
                                   <w:p>
                                     <w:pPr>
@@ -982,6 +987,12 @@
     </w:sdt>
     <w:sdt>
       <w:sdtPr>
+        <w:rPr>
+          <w:rFonts w:asciiTheme="minorHAnsi" w:eastAsiaTheme="minorEastAsia" w:hAnsiTheme="minorHAnsi" w:cstheme="minorBidi"/>
+          <w:color w:val="auto"/>
+          <w:sz w:val="21"/>
+          <w:szCs w:val="21"/>
+        </w:rPr>
         <w:id w:val="679083005"/>
         <w:docPartObj>
           <w:docPartGallery w:val="Table of Contents"/>
@@ -990,13 +1001,9 @@
       </w:sdtPr>
       <w:sdtEndPr>
         <w:rPr>
-          <w:rFonts w:asciiTheme="minorHAnsi" w:eastAsiaTheme="minorEastAsia" w:hAnsiTheme="minorHAnsi" w:cstheme="minorBidi"/>
           <w:b/>
           <w:bCs/>
           <w:noProof/>
-          <w:color w:val="auto"/>
-          <w:sz w:val="21"/>
-          <w:szCs w:val="21"/>
         </w:rPr>
       </w:sdtEndPr>
       <w:sdtContent>
@@ -2400,19 +2407,7 @@
           <w:rPr>
             <w:rStyle w:val="Hyperlink"/>
           </w:rPr>
-          <w:t>Material Design compone</w:t>
-        </w:r>
-        <w:r>
-          <w:rPr>
-            <w:rStyle w:val="Hyperlink"/>
-          </w:rPr>
-          <w:t>n</w:t>
-        </w:r>
-        <w:r>
-          <w:rPr>
-            <w:rStyle w:val="Hyperlink"/>
-          </w:rPr>
-          <w:t>ts for Angular</w:t>
+          <w:t>Material Design components for Angular</w:t>
         </w:r>
       </w:hyperlink>
       <w:r>
@@ -2446,7 +2441,7 @@
           <w:noProof/>
         </w:rPr>
         <w:drawing>
-          <wp:anchor distT="0" distB="0" distL="114300" distR="114300" simplePos="0" relativeHeight="251664384" behindDoc="0" locked="0" layoutInCell="1" allowOverlap="1" wp14:anchorId="015130E6">
+          <wp:anchor distT="0" distB="0" distL="114300" distR="114300" simplePos="0" relativeHeight="251664384" behindDoc="0" locked="0" layoutInCell="1" allowOverlap="1" wp14:anchorId="3A9B5641" wp14:editId="7448CFD4">
             <wp:simplePos x="0" y="0"/>
             <wp:positionH relativeFrom="margin">
               <wp:posOffset>0</wp:posOffset>
@@ -2513,7 +2508,7 @@
           <w:noProof/>
         </w:rPr>
         <w:drawing>
-          <wp:anchor distT="0" distB="0" distL="114300" distR="114300" simplePos="0" relativeHeight="251663360" behindDoc="0" locked="0" layoutInCell="1" allowOverlap="1" wp14:anchorId="2DD93CC7">
+          <wp:anchor distT="0" distB="0" distL="114300" distR="114300" simplePos="0" relativeHeight="251663360" behindDoc="0" locked="0" layoutInCell="1" allowOverlap="1" wp14:anchorId="2859FE84" wp14:editId="1F85C33B">
             <wp:simplePos x="0" y="0"/>
             <wp:positionH relativeFrom="margin">
               <wp:posOffset>2865120</wp:posOffset>
@@ -2598,19 +2593,7 @@
           <w:rPr>
             <w:rStyle w:val="Hyperlink"/>
           </w:rPr>
-          <w:t>Onlin</w:t>
-        </w:r>
-        <w:r>
-          <w:rPr>
-            <w:rStyle w:val="Hyperlink"/>
-          </w:rPr>
-          <w:t>e</w:t>
-        </w:r>
-        <w:r>
-          <w:rPr>
-            <w:rStyle w:val="Hyperlink"/>
-          </w:rPr>
-          <w:t xml:space="preserve"> e</w:t>
+          <w:t>Online e</w:t>
         </w:r>
         <w:r>
           <w:rPr>
@@ -2657,7 +2640,7 @@
           <w:noProof/>
         </w:rPr>
         <w:drawing>
-          <wp:inline distT="0" distB="0" distL="0" distR="0" wp14:anchorId="6D7709E2" wp14:editId="0E28E294">
+          <wp:inline distT="0" distB="0" distL="0" distR="0" wp14:anchorId="699F6787" wp14:editId="23538F9E">
             <wp:extent cx="1272540" cy="312420"/>
             <wp:effectExtent l="0" t="0" r="3810" b="0"/>
             <wp:docPr id="3" name="Picture 3"/>
@@ -2700,7 +2683,7 @@
           <w:noProof/>
         </w:rPr>
         <w:drawing>
-          <wp:inline distT="0" distB="0" distL="0" distR="0" wp14:anchorId="16E58D66" wp14:editId="68911D50">
+          <wp:inline distT="0" distB="0" distL="0" distR="0" wp14:anchorId="57B9779D" wp14:editId="012EAC5D">
             <wp:extent cx="1181100" cy="288245"/>
             <wp:effectExtent l="0" t="0" r="0" b="0"/>
             <wp:docPr id="4" name="Picture 4"/>
@@ -2743,7 +2726,7 @@
           <w:noProof/>
         </w:rPr>
         <w:drawing>
-          <wp:inline distT="0" distB="0" distL="0" distR="0" wp14:anchorId="5D569DBF" wp14:editId="7EF49AD8">
+          <wp:inline distT="0" distB="0" distL="0" distR="0" wp14:anchorId="76971598" wp14:editId="1D244FB3">
             <wp:extent cx="1257300" cy="297180"/>
             <wp:effectExtent l="0" t="0" r="0" b="7620"/>
             <wp:docPr id="5" name="Picture 5"/>
@@ -2790,11 +2773,6 @@
       <w:bookmarkEnd w:id="5"/>
     </w:p>
     <w:p>
-      <w:r>
-        <w:t xml:space="preserve">accordion </w:t>
-      </w:r>
-    </w:p>
-    <w:p>
       <w:pPr>
         <w:pStyle w:val="Heading5"/>
       </w:pPr>
@@ -2842,7 +2820,6 @@
       </w:pPr>
       <w:bookmarkStart w:id="9" w:name="_Toc505081961"/>
       <w:r>
-        <w:lastRenderedPageBreak/>
         <w:t>Custom Components</w:t>
       </w:r>
       <w:bookmarkEnd w:id="9"/>
@@ -2858,6 +2835,7 @@
       </w:pPr>
       <w:bookmarkStart w:id="10" w:name="_Toc505081962"/>
       <w:r>
+        <w:lastRenderedPageBreak/>
         <w:t>Colors</w:t>
       </w:r>
       <w:bookmarkEnd w:id="10"/>
@@ -2926,45 +2904,67 @@
     </w:p>
     <w:p>
       <w:pPr>
-        <w:pStyle w:val="Heading2"/>
+        <w:pStyle w:val="Heading3"/>
       </w:pPr>
-      <w:bookmarkStart w:id="15" w:name="_Toc505081967"/>
-      <w:r>
-        <w:t>Multi-Select Editing</w:t>
-      </w:r>
-      <w:bookmarkEnd w:id="15"/>
+      <w:r>
+        <w:t>Dimensions</w:t>
+      </w:r>
+    </w:p>
+    <w:p>
+      <w:pPr>
+        <w:pStyle w:val="Heading3"/>
+      </w:pPr>
+      <w:r>
+        <w:t>Scrolling</w:t>
+      </w:r>
     </w:p>
     <w:p>
       <w:pPr>
         <w:pStyle w:val="Heading2"/>
       </w:pPr>
-      <w:bookmarkStart w:id="16" w:name="_Toc505081968"/>
-      <w:r>
-        <w:t>Validation</w:t>
-      </w:r>
+      <w:bookmarkStart w:id="15" w:name="_Toc505081967"/>
+      <w:r>
+        <w:t>Multi-Select Editing</w:t>
+      </w:r>
+      <w:bookmarkStart w:id="16" w:name="_GoBack"/>
+      <w:bookmarkEnd w:id="15"/>
       <w:bookmarkEnd w:id="16"/>
     </w:p>
     <w:p>
       <w:pPr>
         <w:pStyle w:val="Heading2"/>
       </w:pPr>
-      <w:bookmarkStart w:id="17" w:name="_Toc505081969"/>
+      <w:bookmarkStart w:id="17" w:name="_Toc505081968"/>
+      <w:r>
+        <w:t>Validation</w:t>
+      </w:r>
+      <w:bookmarkEnd w:id="17"/>
+    </w:p>
+    <w:p>
+      <w:pPr>
+        <w:pStyle w:val="Heading2"/>
+      </w:pPr>
+      <w:bookmarkStart w:id="18" w:name="_Toc505081969"/>
       <w:r>
         <w:t>Filtering</w:t>
       </w:r>
-      <w:bookmarkStart w:id="18" w:name="_GoBack"/>
-      <w:bookmarkEnd w:id="17"/>
       <w:bookmarkEnd w:id="18"/>
     </w:p>
     <w:p>
       <w:pPr>
         <w:pStyle w:val="Heading2"/>
       </w:pPr>
-      <w:bookmarkStart w:id="19" w:name="_Toc505081970"/>
-      <w:r>
-        <w:t>Resizing</w:t>
-      </w:r>
-      <w:bookmarkEnd w:id="19"/>
+      <w:r>
+        <w:t>Customizable Layout</w:t>
+      </w:r>
+    </w:p>
+    <w:p>
+      <w:pPr>
+        <w:pStyle w:val="Heading2"/>
+      </w:pPr>
+      <w:r>
+        <w:t>Right Click Functionality</w:t>
+      </w:r>
     </w:p>
     <w:p/>
     <w:sectPr>
@@ -4383,7 +4383,7 @@
 </file>
 
 <file path=customXml/itemProps2.xml><?xml version="1.0" encoding="utf-8"?>
-<ds:datastoreItem xmlns:ds="http://schemas.openxmlformats.org/officeDocument/2006/customXml" ds:itemID="{7067488C-1D05-428A-B1FD-ADBD9DA57E73}">
+<ds:datastoreItem xmlns:ds="http://schemas.openxmlformats.org/officeDocument/2006/customXml" ds:itemID="{FE9EB03D-EFB2-4499-B718-DA8CBF9E0DBA}">
   <ds:schemaRefs>
     <ds:schemaRef ds:uri="http://schemas.openxmlformats.org/officeDocument/2006/bibliography"/>
   </ds:schemaRefs>

</xml_diff>

<commit_message>
Paper Prototype PDF added.
</commit_message>
<xml_diff>
--- a/ST_Design_Document.docx
+++ b/ST_Design_Document.docx
@@ -10,7 +10,6 @@
           <w:docPartUnique/>
         </w:docPartObj>
       </w:sdtPr>
-      <w:sdtEndPr/>
       <w:sdtContent>
         <w:p>
           <w:r>
@@ -267,7 +266,7 @@
               </mc:Choice>
               <mc:Fallback>
                 <w:pict>
-                  <v:group w14:anchorId="64BEBB5F" id="Group 149" o:spid="_x0000_s1026" style="position:absolute;margin-left:0;margin-top:0;width:8in;height:95.7pt;z-index:251662336;mso-width-percent:941;mso-height-percent:121;mso-top-percent:23;mso-position-horizontal:center;mso-position-horizontal-relative:page;mso-position-vertical-relative:page;mso-width-percent:941;mso-height-percent:121;mso-top-percent:23" coordorigin="" coordsize="73152,12161" o:gfxdata="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">
+                  <v:group w14:anchorId="2EB888C7" id="Group 149" o:spid="_x0000_s1026" style="position:absolute;margin-left:0;margin-top:0;width:8in;height:95.7pt;z-index:251662336;mso-width-percent:941;mso-height-percent:121;mso-top-percent:23;mso-position-horizontal:center;mso-position-horizontal-relative:page;mso-position-vertical-relative:page;mso-width-percent:941;mso-height-percent:121;mso-top-percent:23" coordorigin="" coordsize="73152,12161" o:gfxdata="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">
                     <v:shape id="Rectangle 51" o:spid="_x0000_s1027" style="position:absolute;width:73152;height:11303;visibility:visible;mso-wrap-style:square;v-text-anchor:middle" coordsize="7312660,1129665" o:gfxdata="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" path="m,l7312660,r,1129665l3619500,733425,,1091565,,xe" fillcolor="#4472c4 [3204]" stroked="f" strokeweight="1pt">
                       <v:stroke joinstyle="miter"/>
                       <v:path arrowok="t" o:connecttype="custom" o:connectlocs="0,0;7315200,0;7315200,1130373;3620757,733885;0,1092249;0,0" o:connectangles="0,0,0,0,0,0"/>
@@ -357,7 +356,6 @@
                                   <w:dataBinding w:prefixMappings="xmlns:ns0='http://purl.org/dc/elements/1.1/' xmlns:ns1='http://schemas.openxmlformats.org/package/2006/metadata/core-properties' " w:xpath="/ns1:coreProperties[1]/ns0:creator[1]" w:storeItemID="{6C3C8BC8-F283-45AE-878A-BAB7291924A1}"/>
                                   <w:text/>
                                 </w:sdtPr>
-                                <w:sdtEndPr/>
                                 <w:sdtContent>
                                   <w:p>
                                     <w:pPr>
@@ -403,7 +401,6 @@
                                     <w:dataBinding w:prefixMappings="xmlns:ns0='http://schemas.microsoft.com/office/2006/coverPageProps' " w:xpath="/ns0:CoverPageProperties[1]/ns0:CompanyEmail[1]" w:storeItemID="{55AF091B-3C7A-41E3-B477-F2FDAA23CFDA}"/>
                                     <w:text/>
                                   </w:sdtPr>
-                                  <w:sdtEndPr/>
                                   <w:sdtContent>
                                     <w:r>
                                       <w:rPr>
@@ -438,7 +435,7 @@
               </mc:Choice>
               <mc:Fallback>
                 <w:pict>
-                  <v:shapetype id="_x0000_t202" coordsize="21600,21600" o:spt="202" path="m,l,21600r21600,l21600,xe">
+                  <v:shapetype w14:anchorId="5BEA8B74" id="_x0000_t202" coordsize="21600,21600" o:spt="202" path="m,l,21600r21600,l21600,xe">
                     <v:stroke joinstyle="miter"/>
                     <v:path gradientshapeok="t" o:connecttype="rect"/>
                   </v:shapetype>
@@ -618,7 +615,6 @@
                                   <w:dataBinding w:prefixMappings="xmlns:ns0='http://schemas.microsoft.com/office/2006/coverPageProps' " w:xpath="/ns0:CoverPageProperties[1]/ns0:Abstract[1]" w:storeItemID="{55AF091B-3C7A-41E3-B477-F2FDAA23CFDA}"/>
                                   <w:text w:multiLine="1"/>
                                 </w:sdtPr>
-                                <w:sdtEndPr/>
                                 <w:sdtContent>
                                   <w:p>
                                     <w:pPr>
@@ -663,7 +659,7 @@
               </mc:Choice>
               <mc:Fallback>
                 <w:pict>
-                  <v:shape id="Text Box 153" o:spid="_x0000_s1027" type="#_x0000_t202" style="position:absolute;margin-left:0;margin-top:0;width:8in;height:79.5pt;z-index:251661312;visibility:visible;mso-wrap-style:square;mso-width-percent:941;mso-height-percent:100;mso-top-percent:700;mso-wrap-distance-left:9pt;mso-wrap-distance-top:0;mso-wrap-distance-right:9pt;mso-wrap-distance-bottom:0;mso-position-horizontal:center;mso-position-horizontal-relative:page;mso-position-vertical-relative:page;mso-width-percent:941;mso-height-percent:100;mso-top-percent:700;mso-width-relative:page;mso-height-relative:page;v-text-anchor:top" o:gfxdata="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" filled="f" stroked="f" strokeweight=".5pt">
+                  <v:shape w14:anchorId="7E8A34C0" id="Text Box 153" o:spid="_x0000_s1027" type="#_x0000_t202" style="position:absolute;margin-left:0;margin-top:0;width:8in;height:79.5pt;z-index:251661312;visibility:visible;mso-wrap-style:square;mso-width-percent:941;mso-height-percent:100;mso-top-percent:700;mso-wrap-distance-left:9pt;mso-wrap-distance-top:0;mso-wrap-distance-right:9pt;mso-wrap-distance-bottom:0;mso-position-horizontal:center;mso-position-horizontal-relative:page;mso-position-vertical-relative:page;mso-width-percent:941;mso-height-percent:100;mso-top-percent:700;mso-width-relative:page;mso-height-relative:page;v-text-anchor:top" o:gfxdata="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" filled="f" stroked="f" strokeweight=".5pt">
                     <v:textbox style="mso-fit-shape-to-text:t" inset="126pt,0,54pt,0">
                       <w:txbxContent>
                         <w:p>
@@ -845,7 +841,6 @@
                                   <w:dataBinding w:prefixMappings="xmlns:ns0='http://purl.org/dc/elements/1.1/' xmlns:ns1='http://schemas.openxmlformats.org/package/2006/metadata/core-properties' " w:xpath="/ns1:coreProperties[1]/ns0:subject[1]" w:storeItemID="{6C3C8BC8-F283-45AE-878A-BAB7291924A1}"/>
                                   <w:text/>
                                 </w:sdtPr>
-                                <w:sdtEndPr/>
                                 <w:sdtContent>
                                   <w:p>
                                     <w:pPr>
@@ -890,7 +885,7 @@
               </mc:Choice>
               <mc:Fallback>
                 <w:pict>
-                  <v:shape id="Text Box 154" o:spid="_x0000_s1028" type="#_x0000_t202" style="position:absolute;margin-left:0;margin-top:0;width:8in;height:286.5pt;z-index:251659264;visibility:visible;mso-wrap-style:square;mso-width-percent:941;mso-height-percent:363;mso-top-percent:300;mso-wrap-distance-left:9pt;mso-wrap-distance-top:0;mso-wrap-distance-right:9pt;mso-wrap-distance-bottom:0;mso-position-horizontal:center;mso-position-horizontal-relative:page;mso-position-vertical-relative:page;mso-width-percent:941;mso-height-percent:363;mso-top-percent:300;mso-width-relative:page;mso-height-relative:page;v-text-anchor:bottom" o:gfxdata="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" filled="f" stroked="f" strokeweight=".5pt">
+                  <v:shape w14:anchorId="5D90CFCB" id="Text Box 154" o:spid="_x0000_s1028" type="#_x0000_t202" style="position:absolute;margin-left:0;margin-top:0;width:8in;height:286.5pt;z-index:251659264;visibility:visible;mso-wrap-style:square;mso-width-percent:941;mso-height-percent:363;mso-top-percent:300;mso-wrap-distance-left:9pt;mso-wrap-distance-top:0;mso-wrap-distance-right:9pt;mso-wrap-distance-bottom:0;mso-position-horizontal:center;mso-position-horizontal-relative:page;mso-position-vertical-relative:page;mso-width-percent:941;mso-height-percent:363;mso-top-percent:300;mso-width-relative:page;mso-height-relative:page;v-text-anchor:bottom" o:gfxdata="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" filled="f" stroked="f" strokeweight=".5pt">
                     <v:textbox inset="126pt,0,54pt,0">
                       <w:txbxContent>
                         <w:p>
@@ -1036,7 +1031,7 @@
           <w:r>
             <w:fldChar w:fldCharType="separate"/>
           </w:r>
-          <w:hyperlink w:anchor="_Toc505081952" w:history="1">
+          <w:hyperlink w:anchor="_Toc505151804" w:history="1">
             <w:r>
               <w:rPr>
                 <w:rStyle w:val="Hyperlink"/>
@@ -1063,7 +1058,7 @@
                 <w:noProof/>
                 <w:webHidden/>
               </w:rPr>
-              <w:instrText xml:space="preserve"> PAGEREF _Toc505081952 \h </w:instrText>
+              <w:instrText xml:space="preserve"> PAGEREF _Toc505151804 \h </w:instrText>
             </w:r>
             <w:r>
               <w:rPr>
@@ -1106,7 +1101,7 @@
               <w:szCs w:val="22"/>
             </w:rPr>
           </w:pPr>
-          <w:hyperlink w:anchor="_Toc505081953" w:history="1">
+          <w:hyperlink w:anchor="_Toc505151805" w:history="1">
             <w:r>
               <w:rPr>
                 <w:rStyle w:val="Hyperlink"/>
@@ -1133,7 +1128,7 @@
                 <w:noProof/>
                 <w:webHidden/>
               </w:rPr>
-              <w:instrText xml:space="preserve"> PAGEREF _Toc505081953 \h </w:instrText>
+              <w:instrText xml:space="preserve"> PAGEREF _Toc505151805 \h </w:instrText>
             </w:r>
             <w:r>
               <w:rPr>
@@ -1176,7 +1171,7 @@
               <w:szCs w:val="22"/>
             </w:rPr>
           </w:pPr>
-          <w:hyperlink w:anchor="_Toc505081954" w:history="1">
+          <w:hyperlink w:anchor="_Toc505151806" w:history="1">
             <w:r>
               <w:rPr>
                 <w:rStyle w:val="Hyperlink"/>
@@ -1203,7 +1198,7 @@
                 <w:noProof/>
                 <w:webHidden/>
               </w:rPr>
-              <w:instrText xml:space="preserve"> PAGEREF _Toc505081954 \h </w:instrText>
+              <w:instrText xml:space="preserve"> PAGEREF _Toc505151806 \h </w:instrText>
             </w:r>
             <w:r>
               <w:rPr>
@@ -1246,7 +1241,7 @@
               <w:szCs w:val="22"/>
             </w:rPr>
           </w:pPr>
-          <w:hyperlink w:anchor="_Toc505081955" w:history="1">
+          <w:hyperlink w:anchor="_Toc505151807" w:history="1">
             <w:r>
               <w:rPr>
                 <w:rStyle w:val="Hyperlink"/>
@@ -1273,7 +1268,7 @@
                 <w:noProof/>
                 <w:webHidden/>
               </w:rPr>
-              <w:instrText xml:space="preserve"> PAGEREF _Toc505081955 \h </w:instrText>
+              <w:instrText xml:space="preserve"> PAGEREF _Toc505151807 \h </w:instrText>
             </w:r>
             <w:r>
               <w:rPr>
@@ -1316,7 +1311,7 @@
               <w:szCs w:val="22"/>
             </w:rPr>
           </w:pPr>
-          <w:hyperlink w:anchor="_Toc505081956" w:history="1">
+          <w:hyperlink w:anchor="_Toc505151808" w:history="1">
             <w:r>
               <w:rPr>
                 <w:rStyle w:val="Hyperlink"/>
@@ -1343,7 +1338,7 @@
                 <w:noProof/>
                 <w:webHidden/>
               </w:rPr>
-              <w:instrText xml:space="preserve"> PAGEREF _Toc505081956 \h </w:instrText>
+              <w:instrText xml:space="preserve"> PAGEREF _Toc505151808 \h </w:instrText>
             </w:r>
             <w:r>
               <w:rPr>
@@ -1386,7 +1381,7 @@
               <w:szCs w:val="22"/>
             </w:rPr>
           </w:pPr>
-          <w:hyperlink w:anchor="_Toc505081957" w:history="1">
+          <w:hyperlink w:anchor="_Toc505151809" w:history="1">
             <w:r>
               <w:rPr>
                 <w:rStyle w:val="Hyperlink"/>
@@ -1413,7 +1408,7 @@
                 <w:noProof/>
                 <w:webHidden/>
               </w:rPr>
-              <w:instrText xml:space="preserve"> PAGEREF _Toc505081957 \h </w:instrText>
+              <w:instrText xml:space="preserve"> PAGEREF _Toc505151809 \h </w:instrText>
             </w:r>
             <w:r>
               <w:rPr>
@@ -1456,7 +1451,7 @@
               <w:szCs w:val="22"/>
             </w:rPr>
           </w:pPr>
-          <w:hyperlink w:anchor="_Toc505081958" w:history="1">
+          <w:hyperlink w:anchor="_Toc505151810" w:history="1">
             <w:r>
               <w:rPr>
                 <w:rStyle w:val="Hyperlink"/>
@@ -1483,7 +1478,7 @@
                 <w:noProof/>
                 <w:webHidden/>
               </w:rPr>
-              <w:instrText xml:space="preserve"> PAGEREF _Toc505081958 \h </w:instrText>
+              <w:instrText xml:space="preserve"> PAGEREF _Toc505151810 \h </w:instrText>
             </w:r>
             <w:r>
               <w:rPr>
@@ -1526,7 +1521,7 @@
               <w:szCs w:val="22"/>
             </w:rPr>
           </w:pPr>
-          <w:hyperlink w:anchor="_Toc505081959" w:history="1">
+          <w:hyperlink w:anchor="_Toc505151811" w:history="1">
             <w:r>
               <w:rPr>
                 <w:rStyle w:val="Hyperlink"/>
@@ -1553,7 +1548,7 @@
                 <w:noProof/>
                 <w:webHidden/>
               </w:rPr>
-              <w:instrText xml:space="preserve"> PAGEREF _Toc505081959 \h </w:instrText>
+              <w:instrText xml:space="preserve"> PAGEREF _Toc505151811 \h </w:instrText>
             </w:r>
             <w:r>
               <w:rPr>
@@ -1596,7 +1591,7 @@
               <w:szCs w:val="22"/>
             </w:rPr>
           </w:pPr>
-          <w:hyperlink w:anchor="_Toc505081960" w:history="1">
+          <w:hyperlink w:anchor="_Toc505151812" w:history="1">
             <w:r>
               <w:rPr>
                 <w:rStyle w:val="Hyperlink"/>
@@ -1623,7 +1618,7 @@
                 <w:noProof/>
                 <w:webHidden/>
               </w:rPr>
-              <w:instrText xml:space="preserve"> PAGEREF _Toc505081960 \h </w:instrText>
+              <w:instrText xml:space="preserve"> PAGEREF _Toc505151812 \h </w:instrText>
             </w:r>
             <w:r>
               <w:rPr>
@@ -1666,7 +1661,7 @@
               <w:szCs w:val="22"/>
             </w:rPr>
           </w:pPr>
-          <w:hyperlink w:anchor="_Toc505081961" w:history="1">
+          <w:hyperlink w:anchor="_Toc505151813" w:history="1">
             <w:r>
               <w:rPr>
                 <w:rStyle w:val="Hyperlink"/>
@@ -1693,7 +1688,7 @@
                 <w:noProof/>
                 <w:webHidden/>
               </w:rPr>
-              <w:instrText xml:space="preserve"> PAGEREF _Toc505081961 \h </w:instrText>
+              <w:instrText xml:space="preserve"> PAGEREF _Toc505151813 \h </w:instrText>
             </w:r>
             <w:r>
               <w:rPr>
@@ -1713,7 +1708,7 @@
                 <w:noProof/>
                 <w:webHidden/>
               </w:rPr>
-              <w:t>3</w:t>
+              <w:t>2</w:t>
             </w:r>
             <w:r>
               <w:rPr>
@@ -1736,7 +1731,7 @@
               <w:szCs w:val="22"/>
             </w:rPr>
           </w:pPr>
-          <w:hyperlink w:anchor="_Toc505081962" w:history="1">
+          <w:hyperlink w:anchor="_Toc505151814" w:history="1">
             <w:r>
               <w:rPr>
                 <w:rStyle w:val="Hyperlink"/>
@@ -1763,7 +1758,7 @@
                 <w:noProof/>
                 <w:webHidden/>
               </w:rPr>
-              <w:instrText xml:space="preserve"> PAGEREF _Toc505081962 \h </w:instrText>
+              <w:instrText xml:space="preserve"> PAGEREF _Toc505151814 \h </w:instrText>
             </w:r>
             <w:r>
               <w:rPr>
@@ -1806,7 +1801,7 @@
               <w:szCs w:val="22"/>
             </w:rPr>
           </w:pPr>
-          <w:hyperlink w:anchor="_Toc505081963" w:history="1">
+          <w:hyperlink w:anchor="_Toc505151815" w:history="1">
             <w:r>
               <w:rPr>
                 <w:rStyle w:val="Hyperlink"/>
@@ -1833,7 +1828,7 @@
                 <w:noProof/>
                 <w:webHidden/>
               </w:rPr>
-              <w:instrText xml:space="preserve"> PAGEREF _Toc505081963 \h </w:instrText>
+              <w:instrText xml:space="preserve"> PAGEREF _Toc505151815 \h </w:instrText>
             </w:r>
             <w:r>
               <w:rPr>
@@ -1876,7 +1871,7 @@
               <w:szCs w:val="22"/>
             </w:rPr>
           </w:pPr>
-          <w:hyperlink w:anchor="_Toc505081964" w:history="1">
+          <w:hyperlink w:anchor="_Toc505151816" w:history="1">
             <w:r>
               <w:rPr>
                 <w:rStyle w:val="Hyperlink"/>
@@ -1903,7 +1898,7 @@
                 <w:noProof/>
                 <w:webHidden/>
               </w:rPr>
-              <w:instrText xml:space="preserve"> PAGEREF _Toc505081964 \h </w:instrText>
+              <w:instrText xml:space="preserve"> PAGEREF _Toc505151816 \h </w:instrText>
             </w:r>
             <w:r>
               <w:rPr>
@@ -1946,7 +1941,7 @@
               <w:szCs w:val="22"/>
             </w:rPr>
           </w:pPr>
-          <w:hyperlink w:anchor="_Toc505081965" w:history="1">
+          <w:hyperlink w:anchor="_Toc505151817" w:history="1">
             <w:r>
               <w:rPr>
                 <w:rStyle w:val="Hyperlink"/>
@@ -1973,7 +1968,7 @@
                 <w:noProof/>
                 <w:webHidden/>
               </w:rPr>
-              <w:instrText xml:space="preserve"> PAGEREF _Toc505081965 \h </w:instrText>
+              <w:instrText xml:space="preserve"> PAGEREF _Toc505151817 \h </w:instrText>
             </w:r>
             <w:r>
               <w:rPr>
@@ -2016,7 +2011,7 @@
               <w:szCs w:val="22"/>
             </w:rPr>
           </w:pPr>
-          <w:hyperlink w:anchor="_Toc505081966" w:history="1">
+          <w:hyperlink w:anchor="_Toc505151818" w:history="1">
             <w:r>
               <w:rPr>
                 <w:rStyle w:val="Hyperlink"/>
@@ -2043,7 +2038,147 @@
                 <w:noProof/>
                 <w:webHidden/>
               </w:rPr>
-              <w:instrText xml:space="preserve"> PAGEREF _Toc505081966 \h </w:instrText>
+              <w:instrText xml:space="preserve"> PAGEREF _Toc505151818 \h </w:instrText>
+            </w:r>
+            <w:r>
+              <w:rPr>
+                <w:noProof/>
+                <w:webHidden/>
+              </w:rPr>
+            </w:r>
+            <w:r>
+              <w:rPr>
+                <w:noProof/>
+                <w:webHidden/>
+              </w:rPr>
+              <w:fldChar w:fldCharType="separate"/>
+            </w:r>
+            <w:r>
+              <w:rPr>
+                <w:noProof/>
+                <w:webHidden/>
+              </w:rPr>
+              <w:t>3</w:t>
+            </w:r>
+            <w:r>
+              <w:rPr>
+                <w:noProof/>
+                <w:webHidden/>
+              </w:rPr>
+              <w:fldChar w:fldCharType="end"/>
+            </w:r>
+          </w:hyperlink>
+        </w:p>
+        <w:p>
+          <w:pPr>
+            <w:pStyle w:val="TOC3"/>
+            <w:tabs>
+              <w:tab w:val="right" w:leader="dot" w:pos="9350"/>
+            </w:tabs>
+            <w:rPr>
+              <w:noProof/>
+              <w:sz w:val="22"/>
+              <w:szCs w:val="22"/>
+            </w:rPr>
+          </w:pPr>
+          <w:hyperlink w:anchor="_Toc505151819" w:history="1">
+            <w:r>
+              <w:rPr>
+                <w:rStyle w:val="Hyperlink"/>
+                <w:noProof/>
+              </w:rPr>
+              <w:t>Dimensions</w:t>
+            </w:r>
+            <w:r>
+              <w:rPr>
+                <w:noProof/>
+                <w:webHidden/>
+              </w:rPr>
+              <w:tab/>
+            </w:r>
+            <w:r>
+              <w:rPr>
+                <w:noProof/>
+                <w:webHidden/>
+              </w:rPr>
+              <w:fldChar w:fldCharType="begin"/>
+            </w:r>
+            <w:r>
+              <w:rPr>
+                <w:noProof/>
+                <w:webHidden/>
+              </w:rPr>
+              <w:instrText xml:space="preserve"> PAGEREF _Toc505151819 \h </w:instrText>
+            </w:r>
+            <w:r>
+              <w:rPr>
+                <w:noProof/>
+                <w:webHidden/>
+              </w:rPr>
+            </w:r>
+            <w:r>
+              <w:rPr>
+                <w:noProof/>
+                <w:webHidden/>
+              </w:rPr>
+              <w:fldChar w:fldCharType="separate"/>
+            </w:r>
+            <w:r>
+              <w:rPr>
+                <w:noProof/>
+                <w:webHidden/>
+              </w:rPr>
+              <w:t>3</w:t>
+            </w:r>
+            <w:r>
+              <w:rPr>
+                <w:noProof/>
+                <w:webHidden/>
+              </w:rPr>
+              <w:fldChar w:fldCharType="end"/>
+            </w:r>
+          </w:hyperlink>
+        </w:p>
+        <w:p>
+          <w:pPr>
+            <w:pStyle w:val="TOC3"/>
+            <w:tabs>
+              <w:tab w:val="right" w:leader="dot" w:pos="9350"/>
+            </w:tabs>
+            <w:rPr>
+              <w:noProof/>
+              <w:sz w:val="22"/>
+              <w:szCs w:val="22"/>
+            </w:rPr>
+          </w:pPr>
+          <w:hyperlink w:anchor="_Toc505151820" w:history="1">
+            <w:r>
+              <w:rPr>
+                <w:rStyle w:val="Hyperlink"/>
+                <w:noProof/>
+              </w:rPr>
+              <w:t>Scrolling</w:t>
+            </w:r>
+            <w:r>
+              <w:rPr>
+                <w:noProof/>
+                <w:webHidden/>
+              </w:rPr>
+              <w:tab/>
+            </w:r>
+            <w:r>
+              <w:rPr>
+                <w:noProof/>
+                <w:webHidden/>
+              </w:rPr>
+              <w:fldChar w:fldCharType="begin"/>
+            </w:r>
+            <w:r>
+              <w:rPr>
+                <w:noProof/>
+                <w:webHidden/>
+              </w:rPr>
+              <w:instrText xml:space="preserve"> PAGEREF _Toc505151820 \h </w:instrText>
             </w:r>
             <w:r>
               <w:rPr>
@@ -2086,7 +2221,7 @@
               <w:szCs w:val="22"/>
             </w:rPr>
           </w:pPr>
-          <w:hyperlink w:anchor="_Toc505081967" w:history="1">
+          <w:hyperlink w:anchor="_Toc505151821" w:history="1">
             <w:r>
               <w:rPr>
                 <w:rStyle w:val="Hyperlink"/>
@@ -2113,7 +2248,7 @@
                 <w:noProof/>
                 <w:webHidden/>
               </w:rPr>
-              <w:instrText xml:space="preserve"> PAGEREF _Toc505081967 \h </w:instrText>
+              <w:instrText xml:space="preserve"> PAGEREF _Toc505151821 \h </w:instrText>
             </w:r>
             <w:r>
               <w:rPr>
@@ -2156,7 +2291,7 @@
               <w:szCs w:val="22"/>
             </w:rPr>
           </w:pPr>
-          <w:hyperlink w:anchor="_Toc505081968" w:history="1">
+          <w:hyperlink w:anchor="_Toc505151822" w:history="1">
             <w:r>
               <w:rPr>
                 <w:rStyle w:val="Hyperlink"/>
@@ -2183,7 +2318,7 @@
                 <w:noProof/>
                 <w:webHidden/>
               </w:rPr>
-              <w:instrText xml:space="preserve"> PAGEREF _Toc505081968 \h </w:instrText>
+              <w:instrText xml:space="preserve"> PAGEREF _Toc505151822 \h </w:instrText>
             </w:r>
             <w:r>
               <w:rPr>
@@ -2226,7 +2361,7 @@
               <w:szCs w:val="22"/>
             </w:rPr>
           </w:pPr>
-          <w:hyperlink w:anchor="_Toc505081969" w:history="1">
+          <w:hyperlink w:anchor="_Toc505151823" w:history="1">
             <w:r>
               <w:rPr>
                 <w:rStyle w:val="Hyperlink"/>
@@ -2253,7 +2388,7 @@
                 <w:noProof/>
                 <w:webHidden/>
               </w:rPr>
-              <w:instrText xml:space="preserve"> PAGEREF _Toc505081969 \h </w:instrText>
+              <w:instrText xml:space="preserve"> PAGEREF _Toc505151823 \h </w:instrText>
             </w:r>
             <w:r>
               <w:rPr>
@@ -2296,13 +2431,13 @@
               <w:szCs w:val="22"/>
             </w:rPr>
           </w:pPr>
-          <w:hyperlink w:anchor="_Toc505081970" w:history="1">
+          <w:hyperlink w:anchor="_Toc505151824" w:history="1">
             <w:r>
               <w:rPr>
                 <w:rStyle w:val="Hyperlink"/>
                 <w:noProof/>
               </w:rPr>
-              <w:t>Resizing</w:t>
+              <w:t>Customizable Layout</w:t>
             </w:r>
             <w:r>
               <w:rPr>
@@ -2323,7 +2458,147 @@
                 <w:noProof/>
                 <w:webHidden/>
               </w:rPr>
-              <w:instrText xml:space="preserve"> PAGEREF _Toc505081970 \h </w:instrText>
+              <w:instrText xml:space="preserve"> PAGEREF _Toc505151824 \h </w:instrText>
+            </w:r>
+            <w:r>
+              <w:rPr>
+                <w:noProof/>
+                <w:webHidden/>
+              </w:rPr>
+            </w:r>
+            <w:r>
+              <w:rPr>
+                <w:noProof/>
+                <w:webHidden/>
+              </w:rPr>
+              <w:fldChar w:fldCharType="separate"/>
+            </w:r>
+            <w:r>
+              <w:rPr>
+                <w:noProof/>
+                <w:webHidden/>
+              </w:rPr>
+              <w:t>3</w:t>
+            </w:r>
+            <w:r>
+              <w:rPr>
+                <w:noProof/>
+                <w:webHidden/>
+              </w:rPr>
+              <w:fldChar w:fldCharType="end"/>
+            </w:r>
+          </w:hyperlink>
+        </w:p>
+        <w:p>
+          <w:pPr>
+            <w:pStyle w:val="TOC2"/>
+            <w:tabs>
+              <w:tab w:val="right" w:leader="dot" w:pos="9350"/>
+            </w:tabs>
+            <w:rPr>
+              <w:noProof/>
+              <w:sz w:val="22"/>
+              <w:szCs w:val="22"/>
+            </w:rPr>
+          </w:pPr>
+          <w:hyperlink w:anchor="_Toc505151825" w:history="1">
+            <w:r>
+              <w:rPr>
+                <w:rStyle w:val="Hyperlink"/>
+                <w:noProof/>
+              </w:rPr>
+              <w:t>Right Click Functionality</w:t>
+            </w:r>
+            <w:r>
+              <w:rPr>
+                <w:noProof/>
+                <w:webHidden/>
+              </w:rPr>
+              <w:tab/>
+            </w:r>
+            <w:r>
+              <w:rPr>
+                <w:noProof/>
+                <w:webHidden/>
+              </w:rPr>
+              <w:fldChar w:fldCharType="begin"/>
+            </w:r>
+            <w:r>
+              <w:rPr>
+                <w:noProof/>
+                <w:webHidden/>
+              </w:rPr>
+              <w:instrText xml:space="preserve"> PAGEREF _Toc505151825 \h </w:instrText>
+            </w:r>
+            <w:r>
+              <w:rPr>
+                <w:noProof/>
+                <w:webHidden/>
+              </w:rPr>
+            </w:r>
+            <w:r>
+              <w:rPr>
+                <w:noProof/>
+                <w:webHidden/>
+              </w:rPr>
+              <w:fldChar w:fldCharType="separate"/>
+            </w:r>
+            <w:r>
+              <w:rPr>
+                <w:noProof/>
+                <w:webHidden/>
+              </w:rPr>
+              <w:t>3</w:t>
+            </w:r>
+            <w:r>
+              <w:rPr>
+                <w:noProof/>
+                <w:webHidden/>
+              </w:rPr>
+              <w:fldChar w:fldCharType="end"/>
+            </w:r>
+          </w:hyperlink>
+        </w:p>
+        <w:p>
+          <w:pPr>
+            <w:pStyle w:val="TOC2"/>
+            <w:tabs>
+              <w:tab w:val="right" w:leader="dot" w:pos="9350"/>
+            </w:tabs>
+            <w:rPr>
+              <w:noProof/>
+              <w:sz w:val="22"/>
+              <w:szCs w:val="22"/>
+            </w:rPr>
+          </w:pPr>
+          <w:hyperlink w:anchor="_Toc505151826" w:history="1">
+            <w:r>
+              <w:rPr>
+                <w:rStyle w:val="Hyperlink"/>
+                <w:noProof/>
+              </w:rPr>
+              <w:t>Merged Subrecords</w:t>
+            </w:r>
+            <w:r>
+              <w:rPr>
+                <w:noProof/>
+                <w:webHidden/>
+              </w:rPr>
+              <w:tab/>
+            </w:r>
+            <w:r>
+              <w:rPr>
+                <w:noProof/>
+                <w:webHidden/>
+              </w:rPr>
+              <w:fldChar w:fldCharType="begin"/>
+            </w:r>
+            <w:r>
+              <w:rPr>
+                <w:noProof/>
+                <w:webHidden/>
+              </w:rPr>
+              <w:instrText xml:space="preserve"> PAGEREF _Toc505151826 \h </w:instrText>
             </w:r>
             <w:r>
               <w:rPr>
@@ -2376,7 +2651,7 @@
       <w:pPr>
         <w:pStyle w:val="Heading1"/>
       </w:pPr>
-      <w:bookmarkStart w:id="0" w:name="_Toc505081952"/>
+      <w:bookmarkStart w:id="0" w:name="_Toc505151804"/>
       <w:r>
         <w:lastRenderedPageBreak/>
         <w:t>Introduction</w:t>
@@ -2392,7 +2667,7 @@
       <w:pPr>
         <w:pStyle w:val="Heading1"/>
       </w:pPr>
-      <w:bookmarkStart w:id="1" w:name="_Toc505081953"/>
+      <w:bookmarkStart w:id="1" w:name="_Toc505151805"/>
       <w:r>
         <w:t>Components</w:t>
       </w:r>
@@ -2418,7 +2693,7 @@
       <w:pPr>
         <w:pStyle w:val="Heading2"/>
       </w:pPr>
-      <w:bookmarkStart w:id="2" w:name="_Toc505081954"/>
+      <w:bookmarkStart w:id="2" w:name="_Toc505151806"/>
       <w:r>
         <w:t>Input</w:t>
       </w:r>
@@ -2429,7 +2704,7 @@
       <w:pPr>
         <w:pStyle w:val="Heading3"/>
       </w:pPr>
-      <w:bookmarkStart w:id="3" w:name="_Toc505081955"/>
+      <w:bookmarkStart w:id="3" w:name="_Toc505151807"/>
       <w:r>
         <w:t>Auto Complete</w:t>
       </w:r>
@@ -2615,7 +2890,7 @@
       <w:pPr>
         <w:pStyle w:val="Heading3"/>
       </w:pPr>
-      <w:bookmarkStart w:id="4" w:name="_Toc505081956"/>
+      <w:bookmarkStart w:id="4" w:name="_Toc505151808"/>
       <w:r>
         <w:t>Checkboxes</w:t>
       </w:r>
@@ -2623,7 +2898,12 @@
     </w:p>
     <w:p>
       <w:r>
-        <w:t xml:space="preserve">Check boxes have three states: true, false, and intermediate. Check boxes that are true or intermediate are in the theme’s accent color. A checkbox’s associated text is used for accessibility purposes. Checkboxes without text should be given a description using defined accessibility labeling. </w:t>
+        <w:t xml:space="preserve">Check boxes </w:t>
+      </w:r>
+      <w:bookmarkStart w:id="5" w:name="_GoBack"/>
+      <w:bookmarkEnd w:id="5"/>
+      <w:r>
+        <w:t xml:space="preserve">have three states: true, false, and intermediate. Check boxes that are true or intermediate are in the theme’s accent color. A checkbox’s associated text is used for accessibility purposes. Checkboxes without text should be given a description using defined accessibility labeling. </w:t>
       </w:r>
       <w:hyperlink r:id="rId12" w:history="1">
         <w:r>
@@ -2766,11 +3046,11 @@
       <w:pPr>
         <w:pStyle w:val="Heading3"/>
       </w:pPr>
-      <w:bookmarkStart w:id="5" w:name="_Toc505081957"/>
+      <w:bookmarkStart w:id="6" w:name="_Toc505151809"/>
       <w:r>
         <w:t>Form Field</w:t>
       </w:r>
-      <w:bookmarkEnd w:id="5"/>
+      <w:bookmarkEnd w:id="6"/>
     </w:p>
     <w:p>
       <w:pPr>
@@ -2785,20 +3065,9 @@
       <w:pPr>
         <w:pStyle w:val="Heading3"/>
       </w:pPr>
-      <w:bookmarkStart w:id="6" w:name="_Toc505081958"/>
+      <w:bookmarkStart w:id="7" w:name="_Toc505151810"/>
       <w:r>
         <w:t>Radio Button</w:t>
-      </w:r>
-      <w:bookmarkEnd w:id="6"/>
-    </w:p>
-    <w:p/>
-    <w:p>
-      <w:pPr>
-        <w:pStyle w:val="Heading3"/>
-      </w:pPr>
-      <w:bookmarkStart w:id="7" w:name="_Toc505081959"/>
-      <w:r>
-        <w:t>Select</w:t>
       </w:r>
       <w:bookmarkEnd w:id="7"/>
     </w:p>
@@ -2807,22 +3076,33 @@
       <w:pPr>
         <w:pStyle w:val="Heading3"/>
       </w:pPr>
-      <w:bookmarkStart w:id="8" w:name="_Toc505081960"/>
+      <w:bookmarkStart w:id="8" w:name="_Toc505151811"/>
+      <w:r>
+        <w:t>Select</w:t>
+      </w:r>
+      <w:bookmarkEnd w:id="8"/>
+    </w:p>
+    <w:p/>
+    <w:p>
+      <w:pPr>
+        <w:pStyle w:val="Heading3"/>
+      </w:pPr>
+      <w:bookmarkStart w:id="9" w:name="_Toc505151812"/>
       <w:r>
         <w:t>Slide Toggle</w:t>
       </w:r>
-      <w:bookmarkEnd w:id="8"/>
+      <w:bookmarkEnd w:id="9"/>
     </w:p>
     <w:p/>
     <w:p>
       <w:pPr>
         <w:pStyle w:val="Heading1"/>
       </w:pPr>
-      <w:bookmarkStart w:id="9" w:name="_Toc505081961"/>
+      <w:bookmarkStart w:id="10" w:name="_Toc505151813"/>
       <w:r>
         <w:t>Custom Components</w:t>
       </w:r>
-      <w:bookmarkEnd w:id="9"/>
+      <w:bookmarkEnd w:id="10"/>
     </w:p>
     <w:p>
       <w:r>
@@ -2833,23 +3113,23 @@
       <w:pPr>
         <w:pStyle w:val="Heading1"/>
       </w:pPr>
-      <w:bookmarkStart w:id="10" w:name="_Toc505081962"/>
+      <w:bookmarkStart w:id="11" w:name="_Toc505151814"/>
       <w:r>
         <w:lastRenderedPageBreak/>
         <w:t>Colors</w:t>
       </w:r>
-      <w:bookmarkEnd w:id="10"/>
+      <w:bookmarkEnd w:id="11"/>
     </w:p>
     <w:p/>
     <w:p>
       <w:pPr>
         <w:pStyle w:val="Heading1"/>
       </w:pPr>
-      <w:bookmarkStart w:id="11" w:name="_Toc505081963"/>
+      <w:bookmarkStart w:id="12" w:name="_Toc505151815"/>
       <w:r>
         <w:t>Typography</w:t>
       </w:r>
-      <w:bookmarkEnd w:id="11"/>
+      <w:bookmarkEnd w:id="12"/>
     </w:p>
     <w:p>
       <w:r>
@@ -2863,11 +3143,11 @@
       <w:pPr>
         <w:pStyle w:val="Heading1"/>
       </w:pPr>
-      <w:bookmarkStart w:id="12" w:name="_Toc505081964"/>
+      <w:bookmarkStart w:id="13" w:name="_Toc505151816"/>
       <w:r>
         <w:t>508 Accessibility Compliance</w:t>
       </w:r>
-      <w:bookmarkEnd w:id="12"/>
+      <w:bookmarkEnd w:id="13"/>
     </w:p>
     <w:p>
       <w:hyperlink r:id="rId16" w:history="1">
@@ -2886,57 +3166,39 @@
       <w:pPr>
         <w:pStyle w:val="Heading1"/>
       </w:pPr>
-      <w:bookmarkStart w:id="13" w:name="_Toc505081965"/>
+      <w:bookmarkStart w:id="14" w:name="_Toc505151817"/>
       <w:r>
         <w:t>ID Tool</w:t>
       </w:r>
-      <w:bookmarkEnd w:id="13"/>
+      <w:bookmarkEnd w:id="14"/>
     </w:p>
     <w:p>
       <w:pPr>
         <w:pStyle w:val="Heading2"/>
       </w:pPr>
-      <w:bookmarkStart w:id="14" w:name="_Toc505081966"/>
+      <w:bookmarkStart w:id="15" w:name="_Toc505151818"/>
       <w:r>
         <w:t>Overall Layout</w:t>
       </w:r>
-      <w:bookmarkEnd w:id="14"/>
+      <w:bookmarkEnd w:id="15"/>
     </w:p>
     <w:p>
       <w:pPr>
         <w:pStyle w:val="Heading3"/>
       </w:pPr>
+      <w:bookmarkStart w:id="16" w:name="_Toc505151819"/>
       <w:r>
         <w:t>Dimensions</w:t>
       </w:r>
+      <w:bookmarkEnd w:id="16"/>
     </w:p>
     <w:p>
       <w:pPr>
         <w:pStyle w:val="Heading3"/>
       </w:pPr>
+      <w:bookmarkStart w:id="17" w:name="_Toc505151820"/>
       <w:r>
         <w:t>Scrolling</w:t>
-      </w:r>
-    </w:p>
-    <w:p>
-      <w:pPr>
-        <w:pStyle w:val="Heading2"/>
-      </w:pPr>
-      <w:bookmarkStart w:id="15" w:name="_Toc505081967"/>
-      <w:r>
-        <w:t>Multi-Select Editing</w:t>
-      </w:r>
-      <w:bookmarkStart w:id="16" w:name="_GoBack"/>
-      <w:bookmarkEnd w:id="15"/>
-      <w:bookmarkEnd w:id="16"/>
-    </w:p>
-    <w:p>
-      <w:pPr>
-        <w:pStyle w:val="Heading2"/>
-      </w:pPr>
-      <w:bookmarkStart w:id="17" w:name="_Toc505081968"/>
-      <w:r>
-        <w:t>Validation</w:t>
       </w:r>
       <w:bookmarkEnd w:id="17"/>
     </w:p>
@@ -2944,9 +3206,9 @@
       <w:pPr>
         <w:pStyle w:val="Heading2"/>
       </w:pPr>
-      <w:bookmarkStart w:id="18" w:name="_Toc505081969"/>
-      <w:r>
-        <w:t>Filtering</w:t>
+      <w:bookmarkStart w:id="18" w:name="_Toc505151821"/>
+      <w:r>
+        <w:t>Multi-Select Editing</w:t>
       </w:r>
       <w:bookmarkEnd w:id="18"/>
     </w:p>
@@ -2954,17 +3216,56 @@
       <w:pPr>
         <w:pStyle w:val="Heading2"/>
       </w:pPr>
-      <w:r>
-        <w:t>Customizable Layout</w:t>
-      </w:r>
+      <w:bookmarkStart w:id="19" w:name="_Toc505151822"/>
+      <w:r>
+        <w:t>Validation</w:t>
+      </w:r>
+      <w:bookmarkEnd w:id="19"/>
     </w:p>
     <w:p>
       <w:pPr>
         <w:pStyle w:val="Heading2"/>
       </w:pPr>
+      <w:bookmarkStart w:id="20" w:name="_Toc505151823"/>
+      <w:r>
+        <w:t>Filtering</w:t>
+      </w:r>
+      <w:bookmarkEnd w:id="20"/>
+    </w:p>
+    <w:p>
+      <w:pPr>
+        <w:pStyle w:val="Heading2"/>
+      </w:pPr>
+      <w:bookmarkStart w:id="21" w:name="_Toc505151824"/>
+      <w:r>
+        <w:t>Customizable Layout</w:t>
+      </w:r>
+      <w:bookmarkEnd w:id="21"/>
+    </w:p>
+    <w:p>
+      <w:pPr>
+        <w:pStyle w:val="Heading2"/>
+      </w:pPr>
+      <w:bookmarkStart w:id="22" w:name="_Toc505151825"/>
       <w:r>
         <w:t>Right Click Functionality</w:t>
       </w:r>
+      <w:bookmarkEnd w:id="22"/>
+    </w:p>
+    <w:p>
+      <w:pPr>
+        <w:pStyle w:val="Heading2"/>
+      </w:pPr>
+      <w:bookmarkStart w:id="23" w:name="_Toc505151826"/>
+      <w:r>
+        <w:t xml:space="preserve">Merged </w:t>
+      </w:r>
+      <w:proofErr w:type="spellStart"/>
+      <w:r>
+        <w:t>Subrecords</w:t>
+      </w:r>
+      <w:bookmarkEnd w:id="23"/>
+      <w:proofErr w:type="spellEnd"/>
     </w:p>
     <w:p/>
     <w:sectPr>
@@ -4383,7 +4684,7 @@
 </file>
 
 <file path=customXml/itemProps2.xml><?xml version="1.0" encoding="utf-8"?>
-<ds:datastoreItem xmlns:ds="http://schemas.openxmlformats.org/officeDocument/2006/customXml" ds:itemID="{FE9EB03D-EFB2-4499-B718-DA8CBF9E0DBA}">
+<ds:datastoreItem xmlns:ds="http://schemas.openxmlformats.org/officeDocument/2006/customXml" ds:itemID="{6AFE9487-0155-4294-B138-58F7A83ECF50}">
   <ds:schemaRefs>
     <ds:schemaRef ds:uri="http://schemas.openxmlformats.org/officeDocument/2006/bibliography"/>
   </ds:schemaRefs>

</xml_diff>

<commit_message>
Small changes to paper prototype. Added content to design document.
</commit_message>
<xml_diff>
--- a/ST_Design_Document.docx
+++ b/ST_Design_Document.docx
@@ -220,7 +220,7 @@
                                 <a:avLst/>
                               </a:prstGeom>
                               <a:blipFill>
-                                <a:blip r:embed="rId6"/>
+                                <a:blip r:embed="rId8"/>
                                 <a:stretch>
                                   <a:fillRect r="-7574"/>
                                 </a:stretch>
@@ -272,7 +272,7 @@
                       <v:path arrowok="t" o:connecttype="custom" o:connectlocs="0,0;7315200,0;7315200,1130373;3620757,733885;0,1092249;0,0" o:connectangles="0,0,0,0,0,0"/>
                     </v:shape>
                     <v:rect id="Rectangle 151" o:spid="_x0000_s1028" style="position:absolute;width:73152;height:12161;visibility:visible;mso-wrap-style:square;v-text-anchor:middle" o:gfxdata="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" stroked="f" strokeweight="1pt">
-                      <v:fill r:id="rId7" o:title="" recolor="t" rotate="t" type="frame"/>
+                      <v:fill r:id="rId9" o:title="" recolor="t" rotate="t" type="frame"/>
                     </v:rect>
                     <w10:wrap anchorx="page" anchory="page"/>
                   </v:group>
@@ -1026,12 +1026,12 @@
             <w:fldChar w:fldCharType="begin"/>
           </w:r>
           <w:r>
-            <w:instrText xml:space="preserve"> TOC \o "1-3" \h \z \u </w:instrText>
+            <w:instrText xml:space="preserve"> TOC \o "1-2" \h \z \u </w:instrText>
           </w:r>
           <w:r>
             <w:fldChar w:fldCharType="separate"/>
           </w:r>
-          <w:hyperlink w:anchor="_Toc505151804" w:history="1">
+          <w:hyperlink w:anchor="_Toc506296085" w:history="1">
             <w:r>
               <w:rPr>
                 <w:rStyle w:val="Hyperlink"/>
@@ -1058,7 +1058,7 @@
                 <w:noProof/>
                 <w:webHidden/>
               </w:rPr>
-              <w:instrText xml:space="preserve"> PAGEREF _Toc505151804 \h </w:instrText>
+              <w:instrText xml:space="preserve"> PAGEREF _Toc506296085 \h </w:instrText>
             </w:r>
             <w:r>
               <w:rPr>
@@ -1101,7 +1101,7 @@
               <w:szCs w:val="22"/>
             </w:rPr>
           </w:pPr>
-          <w:hyperlink w:anchor="_Toc505151805" w:history="1">
+          <w:hyperlink w:anchor="_Toc506296086" w:history="1">
             <w:r>
               <w:rPr>
                 <w:rStyle w:val="Hyperlink"/>
@@ -1128,7 +1128,7 @@
                 <w:noProof/>
                 <w:webHidden/>
               </w:rPr>
-              <w:instrText xml:space="preserve"> PAGEREF _Toc505151805 \h </w:instrText>
+              <w:instrText xml:space="preserve"> PAGEREF _Toc506296086 \h </w:instrText>
             </w:r>
             <w:r>
               <w:rPr>
@@ -1171,7 +1171,7 @@
               <w:szCs w:val="22"/>
             </w:rPr>
           </w:pPr>
-          <w:hyperlink w:anchor="_Toc505151806" w:history="1">
+          <w:hyperlink w:anchor="_Toc506296087" w:history="1">
             <w:r>
               <w:rPr>
                 <w:rStyle w:val="Hyperlink"/>
@@ -1198,7 +1198,7 @@
                 <w:noProof/>
                 <w:webHidden/>
               </w:rPr>
-              <w:instrText xml:space="preserve"> PAGEREF _Toc505151806 \h </w:instrText>
+              <w:instrText xml:space="preserve"> PAGEREF _Toc506296087 \h </w:instrText>
             </w:r>
             <w:r>
               <w:rPr>
@@ -1231,7 +1231,7 @@
         </w:p>
         <w:p>
           <w:pPr>
-            <w:pStyle w:val="TOC3"/>
+            <w:pStyle w:val="TOC2"/>
             <w:tabs>
               <w:tab w:val="right" w:leader="dot" w:pos="9350"/>
             </w:tabs>
@@ -1241,13 +1241,13 @@
               <w:szCs w:val="22"/>
             </w:rPr>
           </w:pPr>
-          <w:hyperlink w:anchor="_Toc505151807" w:history="1">
+          <w:hyperlink w:anchor="_Toc506296088" w:history="1">
             <w:r>
               <w:rPr>
                 <w:rStyle w:val="Hyperlink"/>
                 <w:noProof/>
               </w:rPr>
-              <w:t>Auto Complete</w:t>
+              <w:t>Custom Components</w:t>
             </w:r>
             <w:r>
               <w:rPr>
@@ -1268,357 +1268,7 @@
                 <w:noProof/>
                 <w:webHidden/>
               </w:rPr>
-              <w:instrText xml:space="preserve"> PAGEREF _Toc505151807 \h </w:instrText>
-            </w:r>
-            <w:r>
-              <w:rPr>
-                <w:noProof/>
-                <w:webHidden/>
-              </w:rPr>
-            </w:r>
-            <w:r>
-              <w:rPr>
-                <w:noProof/>
-                <w:webHidden/>
-              </w:rPr>
-              <w:fldChar w:fldCharType="separate"/>
-            </w:r>
-            <w:r>
-              <w:rPr>
-                <w:noProof/>
-                <w:webHidden/>
-              </w:rPr>
-              <w:t>2</w:t>
-            </w:r>
-            <w:r>
-              <w:rPr>
-                <w:noProof/>
-                <w:webHidden/>
-              </w:rPr>
-              <w:fldChar w:fldCharType="end"/>
-            </w:r>
-          </w:hyperlink>
-        </w:p>
-        <w:p>
-          <w:pPr>
-            <w:pStyle w:val="TOC3"/>
-            <w:tabs>
-              <w:tab w:val="right" w:leader="dot" w:pos="9350"/>
-            </w:tabs>
-            <w:rPr>
-              <w:noProof/>
-              <w:sz w:val="22"/>
-              <w:szCs w:val="22"/>
-            </w:rPr>
-          </w:pPr>
-          <w:hyperlink w:anchor="_Toc505151808" w:history="1">
-            <w:r>
-              <w:rPr>
-                <w:rStyle w:val="Hyperlink"/>
-                <w:noProof/>
-              </w:rPr>
-              <w:t>Checkboxes</w:t>
-            </w:r>
-            <w:r>
-              <w:rPr>
-                <w:noProof/>
-                <w:webHidden/>
-              </w:rPr>
-              <w:tab/>
-            </w:r>
-            <w:r>
-              <w:rPr>
-                <w:noProof/>
-                <w:webHidden/>
-              </w:rPr>
-              <w:fldChar w:fldCharType="begin"/>
-            </w:r>
-            <w:r>
-              <w:rPr>
-                <w:noProof/>
-                <w:webHidden/>
-              </w:rPr>
-              <w:instrText xml:space="preserve"> PAGEREF _Toc505151808 \h </w:instrText>
-            </w:r>
-            <w:r>
-              <w:rPr>
-                <w:noProof/>
-                <w:webHidden/>
-              </w:rPr>
-            </w:r>
-            <w:r>
-              <w:rPr>
-                <w:noProof/>
-                <w:webHidden/>
-              </w:rPr>
-              <w:fldChar w:fldCharType="separate"/>
-            </w:r>
-            <w:r>
-              <w:rPr>
-                <w:noProof/>
-                <w:webHidden/>
-              </w:rPr>
-              <w:t>2</w:t>
-            </w:r>
-            <w:r>
-              <w:rPr>
-                <w:noProof/>
-                <w:webHidden/>
-              </w:rPr>
-              <w:fldChar w:fldCharType="end"/>
-            </w:r>
-          </w:hyperlink>
-        </w:p>
-        <w:p>
-          <w:pPr>
-            <w:pStyle w:val="TOC3"/>
-            <w:tabs>
-              <w:tab w:val="right" w:leader="dot" w:pos="9350"/>
-            </w:tabs>
-            <w:rPr>
-              <w:noProof/>
-              <w:sz w:val="22"/>
-              <w:szCs w:val="22"/>
-            </w:rPr>
-          </w:pPr>
-          <w:hyperlink w:anchor="_Toc505151809" w:history="1">
-            <w:r>
-              <w:rPr>
-                <w:rStyle w:val="Hyperlink"/>
-                <w:noProof/>
-              </w:rPr>
-              <w:t>Form Field</w:t>
-            </w:r>
-            <w:r>
-              <w:rPr>
-                <w:noProof/>
-                <w:webHidden/>
-              </w:rPr>
-              <w:tab/>
-            </w:r>
-            <w:r>
-              <w:rPr>
-                <w:noProof/>
-                <w:webHidden/>
-              </w:rPr>
-              <w:fldChar w:fldCharType="begin"/>
-            </w:r>
-            <w:r>
-              <w:rPr>
-                <w:noProof/>
-                <w:webHidden/>
-              </w:rPr>
-              <w:instrText xml:space="preserve"> PAGEREF _Toc505151809 \h </w:instrText>
-            </w:r>
-            <w:r>
-              <w:rPr>
-                <w:noProof/>
-                <w:webHidden/>
-              </w:rPr>
-            </w:r>
-            <w:r>
-              <w:rPr>
-                <w:noProof/>
-                <w:webHidden/>
-              </w:rPr>
-              <w:fldChar w:fldCharType="separate"/>
-            </w:r>
-            <w:r>
-              <w:rPr>
-                <w:noProof/>
-                <w:webHidden/>
-              </w:rPr>
-              <w:t>2</w:t>
-            </w:r>
-            <w:r>
-              <w:rPr>
-                <w:noProof/>
-                <w:webHidden/>
-              </w:rPr>
-              <w:fldChar w:fldCharType="end"/>
-            </w:r>
-          </w:hyperlink>
-        </w:p>
-        <w:p>
-          <w:pPr>
-            <w:pStyle w:val="TOC3"/>
-            <w:tabs>
-              <w:tab w:val="right" w:leader="dot" w:pos="9350"/>
-            </w:tabs>
-            <w:rPr>
-              <w:noProof/>
-              <w:sz w:val="22"/>
-              <w:szCs w:val="22"/>
-            </w:rPr>
-          </w:pPr>
-          <w:hyperlink w:anchor="_Toc505151810" w:history="1">
-            <w:r>
-              <w:rPr>
-                <w:rStyle w:val="Hyperlink"/>
-                <w:noProof/>
-              </w:rPr>
-              <w:t>Radio Button</w:t>
-            </w:r>
-            <w:r>
-              <w:rPr>
-                <w:noProof/>
-                <w:webHidden/>
-              </w:rPr>
-              <w:tab/>
-            </w:r>
-            <w:r>
-              <w:rPr>
-                <w:noProof/>
-                <w:webHidden/>
-              </w:rPr>
-              <w:fldChar w:fldCharType="begin"/>
-            </w:r>
-            <w:r>
-              <w:rPr>
-                <w:noProof/>
-                <w:webHidden/>
-              </w:rPr>
-              <w:instrText xml:space="preserve"> PAGEREF _Toc505151810 \h </w:instrText>
-            </w:r>
-            <w:r>
-              <w:rPr>
-                <w:noProof/>
-                <w:webHidden/>
-              </w:rPr>
-            </w:r>
-            <w:r>
-              <w:rPr>
-                <w:noProof/>
-                <w:webHidden/>
-              </w:rPr>
-              <w:fldChar w:fldCharType="separate"/>
-            </w:r>
-            <w:r>
-              <w:rPr>
-                <w:noProof/>
-                <w:webHidden/>
-              </w:rPr>
-              <w:t>2</w:t>
-            </w:r>
-            <w:r>
-              <w:rPr>
-                <w:noProof/>
-                <w:webHidden/>
-              </w:rPr>
-              <w:fldChar w:fldCharType="end"/>
-            </w:r>
-          </w:hyperlink>
-        </w:p>
-        <w:p>
-          <w:pPr>
-            <w:pStyle w:val="TOC3"/>
-            <w:tabs>
-              <w:tab w:val="right" w:leader="dot" w:pos="9350"/>
-            </w:tabs>
-            <w:rPr>
-              <w:noProof/>
-              <w:sz w:val="22"/>
-              <w:szCs w:val="22"/>
-            </w:rPr>
-          </w:pPr>
-          <w:hyperlink w:anchor="_Toc505151811" w:history="1">
-            <w:r>
-              <w:rPr>
-                <w:rStyle w:val="Hyperlink"/>
-                <w:noProof/>
-              </w:rPr>
-              <w:t>Select</w:t>
-            </w:r>
-            <w:r>
-              <w:rPr>
-                <w:noProof/>
-                <w:webHidden/>
-              </w:rPr>
-              <w:tab/>
-            </w:r>
-            <w:r>
-              <w:rPr>
-                <w:noProof/>
-                <w:webHidden/>
-              </w:rPr>
-              <w:fldChar w:fldCharType="begin"/>
-            </w:r>
-            <w:r>
-              <w:rPr>
-                <w:noProof/>
-                <w:webHidden/>
-              </w:rPr>
-              <w:instrText xml:space="preserve"> PAGEREF _Toc505151811 \h </w:instrText>
-            </w:r>
-            <w:r>
-              <w:rPr>
-                <w:noProof/>
-                <w:webHidden/>
-              </w:rPr>
-            </w:r>
-            <w:r>
-              <w:rPr>
-                <w:noProof/>
-                <w:webHidden/>
-              </w:rPr>
-              <w:fldChar w:fldCharType="separate"/>
-            </w:r>
-            <w:r>
-              <w:rPr>
-                <w:noProof/>
-                <w:webHidden/>
-              </w:rPr>
-              <w:t>2</w:t>
-            </w:r>
-            <w:r>
-              <w:rPr>
-                <w:noProof/>
-                <w:webHidden/>
-              </w:rPr>
-              <w:fldChar w:fldCharType="end"/>
-            </w:r>
-          </w:hyperlink>
-        </w:p>
-        <w:p>
-          <w:pPr>
-            <w:pStyle w:val="TOC3"/>
-            <w:tabs>
-              <w:tab w:val="right" w:leader="dot" w:pos="9350"/>
-            </w:tabs>
-            <w:rPr>
-              <w:noProof/>
-              <w:sz w:val="22"/>
-              <w:szCs w:val="22"/>
-            </w:rPr>
-          </w:pPr>
-          <w:hyperlink w:anchor="_Toc505151812" w:history="1">
-            <w:r>
-              <w:rPr>
-                <w:rStyle w:val="Hyperlink"/>
-                <w:noProof/>
-              </w:rPr>
-              <w:t>Slide Toggle</w:t>
-            </w:r>
-            <w:r>
-              <w:rPr>
-                <w:noProof/>
-                <w:webHidden/>
-              </w:rPr>
-              <w:tab/>
-            </w:r>
-            <w:r>
-              <w:rPr>
-                <w:noProof/>
-                <w:webHidden/>
-              </w:rPr>
-              <w:fldChar w:fldCharType="begin"/>
-            </w:r>
-            <w:r>
-              <w:rPr>
-                <w:noProof/>
-                <w:webHidden/>
-              </w:rPr>
-              <w:instrText xml:space="preserve"> PAGEREF _Toc505151812 \h </w:instrText>
+              <w:instrText xml:space="preserve"> PAGEREF _Toc506296088 \h </w:instrText>
             </w:r>
             <w:r>
               <w:rPr>
@@ -1661,13 +1311,13 @@
               <w:szCs w:val="22"/>
             </w:rPr>
           </w:pPr>
-          <w:hyperlink w:anchor="_Toc505151813" w:history="1">
+          <w:hyperlink w:anchor="_Toc506296089" w:history="1">
             <w:r>
               <w:rPr>
                 <w:rStyle w:val="Hyperlink"/>
                 <w:noProof/>
               </w:rPr>
-              <w:t>Custom Components</w:t>
+              <w:t>Colors</w:t>
             </w:r>
             <w:r>
               <w:rPr>
@@ -1688,7 +1338,7 @@
                 <w:noProof/>
                 <w:webHidden/>
               </w:rPr>
-              <w:instrText xml:space="preserve"> PAGEREF _Toc505151813 \h </w:instrText>
+              <w:instrText xml:space="preserve"> PAGEREF _Toc506296089 \h </w:instrText>
             </w:r>
             <w:r>
               <w:rPr>
@@ -1708,7 +1358,7 @@
                 <w:noProof/>
                 <w:webHidden/>
               </w:rPr>
-              <w:t>2</w:t>
+              <w:t>3</w:t>
             </w:r>
             <w:r>
               <w:rPr>
@@ -1731,13 +1381,13 @@
               <w:szCs w:val="22"/>
             </w:rPr>
           </w:pPr>
-          <w:hyperlink w:anchor="_Toc505151814" w:history="1">
+          <w:hyperlink w:anchor="_Toc506296090" w:history="1">
             <w:r>
               <w:rPr>
                 <w:rStyle w:val="Hyperlink"/>
                 <w:noProof/>
               </w:rPr>
-              <w:t>Colors</w:t>
+              <w:t>Typography</w:t>
             </w:r>
             <w:r>
               <w:rPr>
@@ -1758,7 +1408,7 @@
                 <w:noProof/>
                 <w:webHidden/>
               </w:rPr>
-              <w:instrText xml:space="preserve"> PAGEREF _Toc505151814 \h </w:instrText>
+              <w:instrText xml:space="preserve"> PAGEREF _Toc506296090 \h </w:instrText>
             </w:r>
             <w:r>
               <w:rPr>
@@ -1801,13 +1451,13 @@
               <w:szCs w:val="22"/>
             </w:rPr>
           </w:pPr>
-          <w:hyperlink w:anchor="_Toc505151815" w:history="1">
+          <w:hyperlink w:anchor="_Toc506296091" w:history="1">
             <w:r>
               <w:rPr>
                 <w:rStyle w:val="Hyperlink"/>
                 <w:noProof/>
               </w:rPr>
-              <w:t>Typography</w:t>
+              <w:t>508 Accessibility Compliance</w:t>
             </w:r>
             <w:r>
               <w:rPr>
@@ -1828,7 +1478,7 @@
                 <w:noProof/>
                 <w:webHidden/>
               </w:rPr>
-              <w:instrText xml:space="preserve"> PAGEREF _Toc505151815 \h </w:instrText>
+              <w:instrText xml:space="preserve"> PAGEREF _Toc506296091 \h </w:instrText>
             </w:r>
             <w:r>
               <w:rPr>
@@ -1871,13 +1521,13 @@
               <w:szCs w:val="22"/>
             </w:rPr>
           </w:pPr>
-          <w:hyperlink w:anchor="_Toc505151816" w:history="1">
+          <w:hyperlink w:anchor="_Toc506296092" w:history="1">
             <w:r>
               <w:rPr>
                 <w:rStyle w:val="Hyperlink"/>
                 <w:noProof/>
               </w:rPr>
-              <w:t>508 Accessibility Compliance</w:t>
+              <w:t>ID Tool</w:t>
             </w:r>
             <w:r>
               <w:rPr>
@@ -1898,77 +1548,7 @@
                 <w:noProof/>
                 <w:webHidden/>
               </w:rPr>
-              <w:instrText xml:space="preserve"> PAGEREF _Toc505151816 \h </w:instrText>
-            </w:r>
-            <w:r>
-              <w:rPr>
-                <w:noProof/>
-                <w:webHidden/>
-              </w:rPr>
-            </w:r>
-            <w:r>
-              <w:rPr>
-                <w:noProof/>
-                <w:webHidden/>
-              </w:rPr>
-              <w:fldChar w:fldCharType="separate"/>
-            </w:r>
-            <w:r>
-              <w:rPr>
-                <w:noProof/>
-                <w:webHidden/>
-              </w:rPr>
-              <w:t>3</w:t>
-            </w:r>
-            <w:r>
-              <w:rPr>
-                <w:noProof/>
-                <w:webHidden/>
-              </w:rPr>
-              <w:fldChar w:fldCharType="end"/>
-            </w:r>
-          </w:hyperlink>
-        </w:p>
-        <w:p>
-          <w:pPr>
-            <w:pStyle w:val="TOC1"/>
-            <w:tabs>
-              <w:tab w:val="right" w:leader="dot" w:pos="9350"/>
-            </w:tabs>
-            <w:rPr>
-              <w:noProof/>
-              <w:sz w:val="22"/>
-              <w:szCs w:val="22"/>
-            </w:rPr>
-          </w:pPr>
-          <w:hyperlink w:anchor="_Toc505151817" w:history="1">
-            <w:r>
-              <w:rPr>
-                <w:rStyle w:val="Hyperlink"/>
-                <w:noProof/>
-              </w:rPr>
-              <w:t>ID Tool</w:t>
-            </w:r>
-            <w:r>
-              <w:rPr>
-                <w:noProof/>
-                <w:webHidden/>
-              </w:rPr>
-              <w:tab/>
-            </w:r>
-            <w:r>
-              <w:rPr>
-                <w:noProof/>
-                <w:webHidden/>
-              </w:rPr>
-              <w:fldChar w:fldCharType="begin"/>
-            </w:r>
-            <w:r>
-              <w:rPr>
-                <w:noProof/>
-                <w:webHidden/>
-              </w:rPr>
-              <w:instrText xml:space="preserve"> PAGEREF _Toc505151817 \h </w:instrText>
+              <w:instrText xml:space="preserve"> PAGEREF _Toc506296092 \h </w:instrText>
             </w:r>
             <w:r>
               <w:rPr>
@@ -2011,7 +1591,7 @@
               <w:szCs w:val="22"/>
             </w:rPr>
           </w:pPr>
-          <w:hyperlink w:anchor="_Toc505151818" w:history="1">
+          <w:hyperlink w:anchor="_Toc506296093" w:history="1">
             <w:r>
               <w:rPr>
                 <w:rStyle w:val="Hyperlink"/>
@@ -2038,147 +1618,7 @@
                 <w:noProof/>
                 <w:webHidden/>
               </w:rPr>
-              <w:instrText xml:space="preserve"> PAGEREF _Toc505151818 \h </w:instrText>
-            </w:r>
-            <w:r>
-              <w:rPr>
-                <w:noProof/>
-                <w:webHidden/>
-              </w:rPr>
-            </w:r>
-            <w:r>
-              <w:rPr>
-                <w:noProof/>
-                <w:webHidden/>
-              </w:rPr>
-              <w:fldChar w:fldCharType="separate"/>
-            </w:r>
-            <w:r>
-              <w:rPr>
-                <w:noProof/>
-                <w:webHidden/>
-              </w:rPr>
-              <w:t>3</w:t>
-            </w:r>
-            <w:r>
-              <w:rPr>
-                <w:noProof/>
-                <w:webHidden/>
-              </w:rPr>
-              <w:fldChar w:fldCharType="end"/>
-            </w:r>
-          </w:hyperlink>
-        </w:p>
-        <w:p>
-          <w:pPr>
-            <w:pStyle w:val="TOC3"/>
-            <w:tabs>
-              <w:tab w:val="right" w:leader="dot" w:pos="9350"/>
-            </w:tabs>
-            <w:rPr>
-              <w:noProof/>
-              <w:sz w:val="22"/>
-              <w:szCs w:val="22"/>
-            </w:rPr>
-          </w:pPr>
-          <w:hyperlink w:anchor="_Toc505151819" w:history="1">
-            <w:r>
-              <w:rPr>
-                <w:rStyle w:val="Hyperlink"/>
-                <w:noProof/>
-              </w:rPr>
-              <w:t>Dimensions</w:t>
-            </w:r>
-            <w:r>
-              <w:rPr>
-                <w:noProof/>
-                <w:webHidden/>
-              </w:rPr>
-              <w:tab/>
-            </w:r>
-            <w:r>
-              <w:rPr>
-                <w:noProof/>
-                <w:webHidden/>
-              </w:rPr>
-              <w:fldChar w:fldCharType="begin"/>
-            </w:r>
-            <w:r>
-              <w:rPr>
-                <w:noProof/>
-                <w:webHidden/>
-              </w:rPr>
-              <w:instrText xml:space="preserve"> PAGEREF _Toc505151819 \h </w:instrText>
-            </w:r>
-            <w:r>
-              <w:rPr>
-                <w:noProof/>
-                <w:webHidden/>
-              </w:rPr>
-            </w:r>
-            <w:r>
-              <w:rPr>
-                <w:noProof/>
-                <w:webHidden/>
-              </w:rPr>
-              <w:fldChar w:fldCharType="separate"/>
-            </w:r>
-            <w:r>
-              <w:rPr>
-                <w:noProof/>
-                <w:webHidden/>
-              </w:rPr>
-              <w:t>3</w:t>
-            </w:r>
-            <w:r>
-              <w:rPr>
-                <w:noProof/>
-                <w:webHidden/>
-              </w:rPr>
-              <w:fldChar w:fldCharType="end"/>
-            </w:r>
-          </w:hyperlink>
-        </w:p>
-        <w:p>
-          <w:pPr>
-            <w:pStyle w:val="TOC3"/>
-            <w:tabs>
-              <w:tab w:val="right" w:leader="dot" w:pos="9350"/>
-            </w:tabs>
-            <w:rPr>
-              <w:noProof/>
-              <w:sz w:val="22"/>
-              <w:szCs w:val="22"/>
-            </w:rPr>
-          </w:pPr>
-          <w:hyperlink w:anchor="_Toc505151820" w:history="1">
-            <w:r>
-              <w:rPr>
-                <w:rStyle w:val="Hyperlink"/>
-                <w:noProof/>
-              </w:rPr>
-              <w:t>Scrolling</w:t>
-            </w:r>
-            <w:r>
-              <w:rPr>
-                <w:noProof/>
-                <w:webHidden/>
-              </w:rPr>
-              <w:tab/>
-            </w:r>
-            <w:r>
-              <w:rPr>
-                <w:noProof/>
-                <w:webHidden/>
-              </w:rPr>
-              <w:fldChar w:fldCharType="begin"/>
-            </w:r>
-            <w:r>
-              <w:rPr>
-                <w:noProof/>
-                <w:webHidden/>
-              </w:rPr>
-              <w:instrText xml:space="preserve"> PAGEREF _Toc505151820 \h </w:instrText>
+              <w:instrText xml:space="preserve"> PAGEREF _Toc506296093 \h </w:instrText>
             </w:r>
             <w:r>
               <w:rPr>
@@ -2221,7 +1661,7 @@
               <w:szCs w:val="22"/>
             </w:rPr>
           </w:pPr>
-          <w:hyperlink w:anchor="_Toc505151821" w:history="1">
+          <w:hyperlink w:anchor="_Toc506296094" w:history="1">
             <w:r>
               <w:rPr>
                 <w:rStyle w:val="Hyperlink"/>
@@ -2248,7 +1688,7 @@
                 <w:noProof/>
                 <w:webHidden/>
               </w:rPr>
-              <w:instrText xml:space="preserve"> PAGEREF _Toc505151821 \h </w:instrText>
+              <w:instrText xml:space="preserve"> PAGEREF _Toc506296094 \h </w:instrText>
             </w:r>
             <w:r>
               <w:rPr>
@@ -2268,7 +1708,7 @@
                 <w:noProof/>
                 <w:webHidden/>
               </w:rPr>
-              <w:t>3</w:t>
+              <w:t>4</w:t>
             </w:r>
             <w:r>
               <w:rPr>
@@ -2291,7 +1731,7 @@
               <w:szCs w:val="22"/>
             </w:rPr>
           </w:pPr>
-          <w:hyperlink w:anchor="_Toc505151822" w:history="1">
+          <w:hyperlink w:anchor="_Toc506296095" w:history="1">
             <w:r>
               <w:rPr>
                 <w:rStyle w:val="Hyperlink"/>
@@ -2318,7 +1758,7 @@
                 <w:noProof/>
                 <w:webHidden/>
               </w:rPr>
-              <w:instrText xml:space="preserve"> PAGEREF _Toc505151822 \h </w:instrText>
+              <w:instrText xml:space="preserve"> PAGEREF _Toc506296095 \h </w:instrText>
             </w:r>
             <w:r>
               <w:rPr>
@@ -2338,7 +1778,7 @@
                 <w:noProof/>
                 <w:webHidden/>
               </w:rPr>
-              <w:t>3</w:t>
+              <w:t>4</w:t>
             </w:r>
             <w:r>
               <w:rPr>
@@ -2361,7 +1801,7 @@
               <w:szCs w:val="22"/>
             </w:rPr>
           </w:pPr>
-          <w:hyperlink w:anchor="_Toc505151823" w:history="1">
+          <w:hyperlink w:anchor="_Toc506296096" w:history="1">
             <w:r>
               <w:rPr>
                 <w:rStyle w:val="Hyperlink"/>
@@ -2388,7 +1828,7 @@
                 <w:noProof/>
                 <w:webHidden/>
               </w:rPr>
-              <w:instrText xml:space="preserve"> PAGEREF _Toc505151823 \h </w:instrText>
+              <w:instrText xml:space="preserve"> PAGEREF _Toc506296096 \h </w:instrText>
             </w:r>
             <w:r>
               <w:rPr>
@@ -2408,7 +1848,7 @@
                 <w:noProof/>
                 <w:webHidden/>
               </w:rPr>
-              <w:t>3</w:t>
+              <w:t>4</w:t>
             </w:r>
             <w:r>
               <w:rPr>
@@ -2431,7 +1871,7 @@
               <w:szCs w:val="22"/>
             </w:rPr>
           </w:pPr>
-          <w:hyperlink w:anchor="_Toc505151824" w:history="1">
+          <w:hyperlink w:anchor="_Toc506296097" w:history="1">
             <w:r>
               <w:rPr>
                 <w:rStyle w:val="Hyperlink"/>
@@ -2458,7 +1898,7 @@
                 <w:noProof/>
                 <w:webHidden/>
               </w:rPr>
-              <w:instrText xml:space="preserve"> PAGEREF _Toc505151824 \h </w:instrText>
+              <w:instrText xml:space="preserve"> PAGEREF _Toc506296097 \h </w:instrText>
             </w:r>
             <w:r>
               <w:rPr>
@@ -2478,7 +1918,7 @@
                 <w:noProof/>
                 <w:webHidden/>
               </w:rPr>
-              <w:t>3</w:t>
+              <w:t>4</w:t>
             </w:r>
             <w:r>
               <w:rPr>
@@ -2501,7 +1941,7 @@
               <w:szCs w:val="22"/>
             </w:rPr>
           </w:pPr>
-          <w:hyperlink w:anchor="_Toc505151825" w:history="1">
+          <w:hyperlink w:anchor="_Toc506296098" w:history="1">
             <w:r>
               <w:rPr>
                 <w:rStyle w:val="Hyperlink"/>
@@ -2528,7 +1968,7 @@
                 <w:noProof/>
                 <w:webHidden/>
               </w:rPr>
-              <w:instrText xml:space="preserve"> PAGEREF _Toc505151825 \h </w:instrText>
+              <w:instrText xml:space="preserve"> PAGEREF _Toc506296098 \h </w:instrText>
             </w:r>
             <w:r>
               <w:rPr>
@@ -2548,7 +1988,7 @@
                 <w:noProof/>
                 <w:webHidden/>
               </w:rPr>
-              <w:t>3</w:t>
+              <w:t>4</w:t>
             </w:r>
             <w:r>
               <w:rPr>
@@ -2571,13 +2011,13 @@
               <w:szCs w:val="22"/>
             </w:rPr>
           </w:pPr>
-          <w:hyperlink w:anchor="_Toc505151826" w:history="1">
+          <w:hyperlink w:anchor="_Toc506296099" w:history="1">
             <w:r>
               <w:rPr>
                 <w:rStyle w:val="Hyperlink"/>
                 <w:noProof/>
               </w:rPr>
-              <w:t>Merged Subrecords</w:t>
+              <w:t>Merged Sub records</w:t>
             </w:r>
             <w:r>
               <w:rPr>
@@ -2598,7 +2038,7 @@
                 <w:noProof/>
                 <w:webHidden/>
               </w:rPr>
-              <w:instrText xml:space="preserve"> PAGEREF _Toc505151826 \h </w:instrText>
+              <w:instrText xml:space="preserve"> PAGEREF _Toc506296099 \h </w:instrText>
             </w:r>
             <w:r>
               <w:rPr>
@@ -2618,7 +2058,7 @@
                 <w:noProof/>
                 <w:webHidden/>
               </w:rPr>
-              <w:t>3</w:t>
+              <w:t>4</w:t>
             </w:r>
             <w:r>
               <w:rPr>
@@ -2631,11 +2071,6 @@
         </w:p>
         <w:p>
           <w:r>
-            <w:rPr>
-              <w:b/>
-              <w:bCs/>
-              <w:noProof/>
-            </w:rPr>
             <w:fldChar w:fldCharType="end"/>
           </w:r>
         </w:p>
@@ -2651,7 +2086,7 @@
       <w:pPr>
         <w:pStyle w:val="Heading1"/>
       </w:pPr>
-      <w:bookmarkStart w:id="0" w:name="_Toc505151804"/>
+      <w:bookmarkStart w:id="0" w:name="_Toc506296085"/>
       <w:r>
         <w:lastRenderedPageBreak/>
         <w:t>Introduction</w:t>
@@ -2667,7 +2102,7 @@
       <w:pPr>
         <w:pStyle w:val="Heading1"/>
       </w:pPr>
-      <w:bookmarkStart w:id="1" w:name="_Toc505151805"/>
+      <w:bookmarkStart w:id="1" w:name="_Toc506296086"/>
       <w:r>
         <w:t>Components</w:t>
       </w:r>
@@ -2677,7 +2112,7 @@
       <w:r>
         <w:t xml:space="preserve">Most components are adapted directly from </w:t>
       </w:r>
-      <w:hyperlink r:id="rId8" w:history="1">
+      <w:hyperlink r:id="rId10" w:history="1">
         <w:r>
           <w:rPr>
             <w:rStyle w:val="Hyperlink"/>
@@ -2693,7 +2128,7 @@
       <w:pPr>
         <w:pStyle w:val="Heading2"/>
       </w:pPr>
-      <w:bookmarkStart w:id="2" w:name="_Toc505151806"/>
+      <w:bookmarkStart w:id="2" w:name="_Toc506296087"/>
       <w:r>
         <w:t>Input</w:t>
       </w:r>
@@ -2704,11 +2139,9 @@
       <w:pPr>
         <w:pStyle w:val="Heading3"/>
       </w:pPr>
-      <w:bookmarkStart w:id="3" w:name="_Toc505151807"/>
       <w:r>
         <w:t>Auto Complete</w:t>
       </w:r>
-      <w:bookmarkEnd w:id="3"/>
     </w:p>
     <w:p>
       <w:r>
@@ -2739,7 +2172,7 @@
                     <pic:cNvPicPr/>
                   </pic:nvPicPr>
                   <pic:blipFill rotWithShape="1">
-                    <a:blip r:embed="rId9" cstate="print">
+                    <a:blip r:embed="rId11" cstate="print">
                       <a:extLst>
                         <a:ext uri="{28A0092B-C50C-407E-A947-70E740481C1C}">
                           <a14:useLocalDpi xmlns:a14="http://schemas.microsoft.com/office/drawing/2010/main" val="0"/>
@@ -2806,7 +2239,7 @@
                     <pic:cNvPicPr/>
                   </pic:nvPicPr>
                   <pic:blipFill rotWithShape="1">
-                    <a:blip r:embed="rId10">
+                    <a:blip r:embed="rId12">
                       <a:extLst>
                         <a:ext uri="{28A0092B-C50C-407E-A947-70E740481C1C}">
                           <a14:useLocalDpi xmlns:a14="http://schemas.microsoft.com/office/drawing/2010/main" val="0"/>
@@ -2863,7 +2296,7 @@
       <w:r>
         <w:t xml:space="preserve">This type of component will be used in all “search fields”. </w:t>
       </w:r>
-      <w:hyperlink r:id="rId11" w:history="1">
+      <w:hyperlink r:id="rId13" w:history="1">
         <w:r>
           <w:rPr>
             <w:rStyle w:val="Hyperlink"/>
@@ -2890,22 +2323,15 @@
       <w:pPr>
         <w:pStyle w:val="Heading3"/>
       </w:pPr>
-      <w:bookmarkStart w:id="4" w:name="_Toc505151808"/>
       <w:r>
         <w:t>Checkboxes</w:t>
       </w:r>
-      <w:bookmarkEnd w:id="4"/>
-    </w:p>
-    <w:p>
-      <w:r>
-        <w:t xml:space="preserve">Check boxes </w:t>
-      </w:r>
-      <w:bookmarkStart w:id="5" w:name="_GoBack"/>
-      <w:bookmarkEnd w:id="5"/>
-      <w:r>
-        <w:t xml:space="preserve">have three states: true, false, and intermediate. Check boxes that are true or intermediate are in the theme’s accent color. A checkbox’s associated text is used for accessibility purposes. Checkboxes without text should be given a description using defined accessibility labeling. </w:t>
-      </w:r>
-      <w:hyperlink r:id="rId12" w:history="1">
+    </w:p>
+    <w:p>
+      <w:r>
+        <w:t xml:space="preserve">Check boxes have three states: true, false, and intermediate. Check boxes that are true or intermediate are in the theme’s accent color. A checkbox’s associated text is used for accessibility purposes. Checkboxes without text should be given a description using defined accessibility labeling. </w:t>
+      </w:r>
+      <w:hyperlink r:id="rId14" w:history="1">
         <w:r>
           <w:rPr>
             <w:rStyle w:val="Hyperlink"/>
@@ -2935,7 +2361,7 @@
                     <pic:cNvPicPr/>
                   </pic:nvPicPr>
                   <pic:blipFill>
-                    <a:blip r:embed="rId13"/>
+                    <a:blip r:embed="rId15"/>
                     <a:stretch>
                       <a:fillRect/>
                     </a:stretch>
@@ -2978,7 +2404,7 @@
                     <pic:cNvPicPr/>
                   </pic:nvPicPr>
                   <pic:blipFill>
-                    <a:blip r:embed="rId14"/>
+                    <a:blip r:embed="rId16"/>
                     <a:stretch>
                       <a:fillRect/>
                     </a:stretch>
@@ -3021,7 +2447,7 @@
                     <pic:cNvPicPr/>
                   </pic:nvPicPr>
                   <pic:blipFill>
-                    <a:blip r:embed="rId15"/>
+                    <a:blip r:embed="rId17"/>
                     <a:stretch>
                       <a:fillRect/>
                     </a:stretch>
@@ -3046,11 +2472,9 @@
       <w:pPr>
         <w:pStyle w:val="Heading3"/>
       </w:pPr>
-      <w:bookmarkStart w:id="6" w:name="_Toc505151809"/>
       <w:r>
         <w:t>Form Field</w:t>
       </w:r>
-      <w:bookmarkEnd w:id="6"/>
     </w:p>
     <w:p>
       <w:pPr>
@@ -3065,92 +2489,104 @@
       <w:pPr>
         <w:pStyle w:val="Heading3"/>
       </w:pPr>
-      <w:bookmarkStart w:id="7" w:name="_Toc505151810"/>
       <w:r>
         <w:t>Radio Button</w:t>
       </w:r>
-      <w:bookmarkEnd w:id="7"/>
     </w:p>
     <w:p/>
     <w:p>
       <w:pPr>
         <w:pStyle w:val="Heading3"/>
       </w:pPr>
-      <w:bookmarkStart w:id="8" w:name="_Toc505151811"/>
       <w:r>
         <w:t>Select</w:t>
       </w:r>
-      <w:bookmarkEnd w:id="8"/>
     </w:p>
     <w:p/>
     <w:p>
       <w:pPr>
         <w:pStyle w:val="Heading3"/>
       </w:pPr>
-      <w:bookmarkStart w:id="9" w:name="_Toc505151812"/>
       <w:r>
         <w:t>Slide Toggle</w:t>
       </w:r>
-      <w:bookmarkEnd w:id="9"/>
     </w:p>
     <w:p/>
+    <w:p>
+      <w:pPr>
+        <w:pStyle w:val="Heading2"/>
+      </w:pPr>
+      <w:bookmarkStart w:id="3" w:name="_Toc506296088"/>
+      <w:r>
+        <w:t>Custom Components</w:t>
+      </w:r>
+      <w:bookmarkEnd w:id="3"/>
+    </w:p>
+    <w:p>
+      <w:r>
+        <w:t xml:space="preserve">Tree structure, </w:t>
+      </w:r>
+    </w:p>
     <w:p>
       <w:pPr>
         <w:pStyle w:val="Heading1"/>
       </w:pPr>
-      <w:bookmarkStart w:id="10" w:name="_Toc505151813"/>
-      <w:r>
-        <w:t>Custom Components</w:t>
-      </w:r>
-      <w:bookmarkEnd w:id="10"/>
-    </w:p>
-    <w:p>
-      <w:r>
-        <w:t xml:space="preserve">Tree structure, </w:t>
+      <w:bookmarkStart w:id="4" w:name="_Toc506296089"/>
+      <w:r>
+        <w:lastRenderedPageBreak/>
+        <w:t>Colors</w:t>
+      </w:r>
+      <w:bookmarkEnd w:id="4"/>
+    </w:p>
+    <w:p>
+      <w:r>
+        <w:t>Primary Color:    Secondary Color:</w:t>
       </w:r>
     </w:p>
     <w:p>
       <w:pPr>
         <w:pStyle w:val="Heading1"/>
       </w:pPr>
-      <w:bookmarkStart w:id="11" w:name="_Toc505151814"/>
-      <w:r>
-        <w:lastRenderedPageBreak/>
-        <w:t>Colors</w:t>
-      </w:r>
-      <w:bookmarkEnd w:id="11"/>
-    </w:p>
-    <w:p/>
+      <w:bookmarkStart w:id="5" w:name="_Toc506296090"/>
+      <w:r>
+        <w:t>Typography</w:t>
+      </w:r>
+      <w:bookmarkEnd w:id="5"/>
+    </w:p>
+    <w:p>
+      <w:r>
+        <w:t xml:space="preserve">Read only, editable, titles, subtitles, </w:t>
+      </w:r>
+      <w:r>
+        <w:t xml:space="preserve">bi-directional text </w:t>
+      </w:r>
+      <w:proofErr w:type="gramStart"/>
+      <w:r>
+        <w:t>required?,</w:t>
+      </w:r>
+      <w:proofErr w:type="gramEnd"/>
+      <w:r>
+        <w:t xml:space="preserve"> </w:t>
+      </w:r>
+      <w:r>
+        <w:t>etc.</w:t>
+      </w:r>
+      <w:r>
+        <w:t xml:space="preserve"> Font: Consolas</w:t>
+      </w:r>
+    </w:p>
     <w:p>
       <w:pPr>
         <w:pStyle w:val="Heading1"/>
       </w:pPr>
-      <w:bookmarkStart w:id="12" w:name="_Toc505151815"/>
-      <w:r>
-        <w:t>Typography</w:t>
-      </w:r>
-      <w:bookmarkEnd w:id="12"/>
-    </w:p>
-    <w:p>
-      <w:r>
-        <w:t>Read only, editable, titles, subtitles, etc.</w:t>
-      </w:r>
-      <w:r>
-        <w:t xml:space="preserve"> Font: Consolas</w:t>
-      </w:r>
-    </w:p>
-    <w:p>
-      <w:pPr>
-        <w:pStyle w:val="Heading1"/>
-      </w:pPr>
-      <w:bookmarkStart w:id="13" w:name="_Toc505151816"/>
+      <w:bookmarkStart w:id="6" w:name="_Toc506296091"/>
       <w:r>
         <w:t>508 Accessibility Compliance</w:t>
       </w:r>
-      <w:bookmarkEnd w:id="13"/>
-    </w:p>
-    <w:p>
-      <w:hyperlink r:id="rId16" w:history="1">
+      <w:bookmarkEnd w:id="6"/>
+    </w:p>
+    <w:p>
+      <w:hyperlink r:id="rId18" w:history="1">
         <w:r>
           <w:rPr>
             <w:rStyle w:val="Hyperlink"/>
@@ -3166,109 +2602,693 @@
       <w:pPr>
         <w:pStyle w:val="Heading1"/>
       </w:pPr>
-      <w:bookmarkStart w:id="14" w:name="_Toc505151817"/>
+      <w:bookmarkStart w:id="7" w:name="_Toc506296092"/>
       <w:r>
         <w:t>ID Tool</w:t>
       </w:r>
-      <w:bookmarkEnd w:id="14"/>
+      <w:bookmarkEnd w:id="7"/>
     </w:p>
     <w:p>
       <w:pPr>
         <w:pStyle w:val="Heading2"/>
       </w:pPr>
-      <w:bookmarkStart w:id="15" w:name="_Toc505151818"/>
+      <w:bookmarkStart w:id="8" w:name="_Toc506296093"/>
       <w:r>
         <w:t>Overall Layout</w:t>
       </w:r>
-      <w:bookmarkEnd w:id="15"/>
+      <w:bookmarkEnd w:id="8"/>
+    </w:p>
+    <w:p>
+      <w:r>
+        <w:rPr>
+          <w:noProof/>
+        </w:rPr>
+        <w:drawing>
+          <wp:inline distT="0" distB="0" distL="0" distR="0" wp14:anchorId="5C32AD6B" wp14:editId="0602548E">
+            <wp:extent cx="5943600" cy="3536950"/>
+            <wp:effectExtent l="0" t="0" r="0" b="6350"/>
+            <wp:docPr id="6" name="Picture 6"/>
+            <wp:cNvGraphicFramePr>
+              <a:graphicFrameLocks xmlns:a="http://schemas.openxmlformats.org/drawingml/2006/main" noChangeAspect="1"/>
+            </wp:cNvGraphicFramePr>
+            <a:graphic xmlns:a="http://schemas.openxmlformats.org/drawingml/2006/main">
+              <a:graphicData uri="http://schemas.openxmlformats.org/drawingml/2006/picture">
+                <pic:pic xmlns:pic="http://schemas.openxmlformats.org/drawingml/2006/picture">
+                  <pic:nvPicPr>
+                    <pic:cNvPr id="1" name=""/>
+                    <pic:cNvPicPr/>
+                  </pic:nvPicPr>
+                  <pic:blipFill>
+                    <a:blip r:embed="rId19"/>
+                    <a:stretch>
+                      <a:fillRect/>
+                    </a:stretch>
+                  </pic:blipFill>
+                  <pic:spPr>
+                    <a:xfrm>
+                      <a:off x="0" y="0"/>
+                      <a:ext cx="5943600" cy="3536950"/>
+                    </a:xfrm>
+                    <a:prstGeom prst="rect">
+                      <a:avLst/>
+                    </a:prstGeom>
+                  </pic:spPr>
+                </pic:pic>
+              </a:graphicData>
+            </a:graphic>
+          </wp:inline>
+        </w:drawing>
+      </w:r>
+    </w:p>
+    <w:p>
+      <w:r>
+        <w:t xml:space="preserve">The primary purpose of the ID Tool is to allow a user to view data associated with records and </w:t>
+      </w:r>
+      <w:r>
+        <w:t>sub record</w:t>
+      </w:r>
+      <w:r>
+        <w:t xml:space="preserve">s as well </w:t>
+      </w:r>
+      <w:r>
+        <w:t xml:space="preserve">as </w:t>
+      </w:r>
+      <w:r>
+        <w:t>manage the</w:t>
+      </w:r>
+      <w:r>
+        <w:t>ir</w:t>
+      </w:r>
+      <w:r>
+        <w:t xml:space="preserve"> editable data individually or in groups. </w:t>
+      </w:r>
+      <w:r>
+        <w:t xml:space="preserve">The overall layout of this tool consists of two cards: the “selection card” (left) and “data card” (right). </w:t>
+      </w:r>
+      <w:r>
+        <w:t>The selection card is made of two column</w:t>
+      </w:r>
+      <w:r>
+        <w:t xml:space="preserve"> lists used to select one or many records/</w:t>
+      </w:r>
+      <w:r>
+        <w:t>sub record</w:t>
+      </w:r>
+      <w:r>
+        <w:t xml:space="preserve">s. Information shown on the data cards reflects data associated with the selected values.  </w:t>
+      </w:r>
     </w:p>
     <w:p>
       <w:pPr>
         <w:pStyle w:val="Heading3"/>
       </w:pPr>
-      <w:bookmarkStart w:id="16" w:name="_Toc505151819"/>
-      <w:r>
-        <w:t>Dimensions</w:t>
-      </w:r>
-      <w:bookmarkEnd w:id="16"/>
+      <w:r>
+        <w:lastRenderedPageBreak/>
+        <w:t>Selection Card</w:t>
+      </w:r>
+      <w:bookmarkStart w:id="9" w:name="_GoBack"/>
+      <w:bookmarkEnd w:id="9"/>
+    </w:p>
+    <w:p>
+      <w:r>
+        <w:t>The selection card</w:t>
+      </w:r>
+      <w:r>
+        <w:t xml:space="preserve"> consists of two lists</w:t>
+      </w:r>
+      <w:r>
+        <w:t xml:space="preserve"> used to select one or many records or sub records.</w:t>
+      </w:r>
+      <w:r>
+        <w:t xml:space="preserve"> </w:t>
+      </w:r>
+      <w:r>
+        <w:t xml:space="preserve">A selection on one side, automatically selects the same item on the other, and scrolls to it. </w:t>
+      </w:r>
+      <w:r>
+        <w:t xml:space="preserve">A search field and filter menu icon </w:t>
+      </w:r>
+      <w:proofErr w:type="gramStart"/>
+      <w:r>
+        <w:t>is</w:t>
+      </w:r>
+      <w:proofErr w:type="gramEnd"/>
+      <w:r>
+        <w:t xml:space="preserve"> included on top to alter the data viewable in either column.</w:t>
+      </w:r>
+    </w:p>
+    <w:p>
+      <w:pPr>
+        <w:pStyle w:val="Heading5"/>
+      </w:pPr>
+      <w:r>
+        <w:t>Tree List</w:t>
+      </w:r>
+    </w:p>
+    <w:p>
+      <w:r>
+        <w:t>The first list, called the “tree list”, shows all records and their child</w:t>
+      </w:r>
+      <w:r>
+        <w:t>ren</w:t>
+      </w:r>
+      <w:r>
+        <w:t xml:space="preserve"> </w:t>
+      </w:r>
+      <w:r>
+        <w:t>sub record</w:t>
+      </w:r>
+      <w:r>
+        <w:t xml:space="preserve">s in a hierarchical tree form. Each record chunk can be expanded or collapsed for the user to only view desired </w:t>
+      </w:r>
+      <w:r>
+        <w:t>sub record</w:t>
+      </w:r>
+      <w:r>
+        <w:t xml:space="preserve"> groupings. </w:t>
+      </w:r>
+    </w:p>
+    <w:p>
+      <w:pPr>
+        <w:pStyle w:val="Heading5"/>
+      </w:pPr>
+      <w:r>
+        <w:t>Rank List</w:t>
+      </w:r>
+    </w:p>
+    <w:p>
+      <w:r>
+        <w:t xml:space="preserve">The second list, called the “rank list”, shows all sub records in rank order. Rank is a non-repeating, sequential number derived from the priority of each sub record. </w:t>
+      </w:r>
+      <w:r>
+        <w:t>This list is divided into “included” on top followed by the “excluded” group below</w:t>
+      </w:r>
+      <w:r>
+        <w:t xml:space="preserve"> it</w:t>
+      </w:r>
+      <w:r>
+        <w:t xml:space="preserve">. Each is ordered by rank. </w:t>
+      </w:r>
+      <w:r>
+        <w:t xml:space="preserve">The “included” collection is also cut into two sections indicating the sub records that would be left out based on “best fit” function calls. The contents of each of these halves is recalculated each time any sub record changes its rank or include/exclude value. </w:t>
+      </w:r>
     </w:p>
     <w:p>
       <w:pPr>
         <w:pStyle w:val="Heading3"/>
       </w:pPr>
-      <w:bookmarkStart w:id="17" w:name="_Toc505151820"/>
+      <w:r>
+        <w:t>Data Card</w:t>
+      </w:r>
+    </w:p>
+    <w:p>
+      <w:r>
+        <w:t xml:space="preserve">Information shown on the data card reflects data associated with the selected record(s)/sub record(s).  </w:t>
+      </w:r>
+      <w:r>
+        <w:t xml:space="preserve">This includes editable data on the left and editable fields on the right. Upon multi-selection, the information shown reflects the intersection of all items selected and changes made to the editable fields apply to all. </w:t>
+      </w:r>
+    </w:p>
+    <w:p>
+      <w:pPr>
+        <w:pStyle w:val="Heading3"/>
+      </w:pPr>
+      <w:r>
+        <w:t>Dimensions</w:t>
+      </w:r>
+    </w:p>
+    <w:p>
+      <w:r>
+        <w:t xml:space="preserve">The tool will load with default widths of 33% for selection card and 66% for data card of the available window space. They will also be separated by 16px. </w:t>
+      </w:r>
+    </w:p>
+    <w:p>
+      <w:r>
+        <w:rPr>
+          <w:noProof/>
+        </w:rPr>
+        <w:drawing>
+          <wp:inline distT="0" distB="0" distL="0" distR="0" wp14:anchorId="5C67EC5E" wp14:editId="4266769F">
+            <wp:extent cx="5943600" cy="3695065"/>
+            <wp:effectExtent l="0" t="0" r="0" b="635"/>
+            <wp:docPr id="7" name="Picture 7"/>
+            <wp:cNvGraphicFramePr>
+              <a:graphicFrameLocks xmlns:a="http://schemas.openxmlformats.org/drawingml/2006/main" noChangeAspect="1"/>
+            </wp:cNvGraphicFramePr>
+            <a:graphic xmlns:a="http://schemas.openxmlformats.org/drawingml/2006/main">
+              <a:graphicData uri="http://schemas.openxmlformats.org/drawingml/2006/picture">
+                <pic:pic xmlns:pic="http://schemas.openxmlformats.org/drawingml/2006/picture">
+                  <pic:nvPicPr>
+                    <pic:cNvPr id="1" name=""/>
+                    <pic:cNvPicPr/>
+                  </pic:nvPicPr>
+                  <pic:blipFill>
+                    <a:blip r:embed="rId20"/>
+                    <a:stretch>
+                      <a:fillRect/>
+                    </a:stretch>
+                  </pic:blipFill>
+                  <pic:spPr>
+                    <a:xfrm>
+                      <a:off x="0" y="0"/>
+                      <a:ext cx="5943600" cy="3695065"/>
+                    </a:xfrm>
+                    <a:prstGeom prst="rect">
+                      <a:avLst/>
+                    </a:prstGeom>
+                  </pic:spPr>
+                </pic:pic>
+              </a:graphicData>
+            </a:graphic>
+          </wp:inline>
+        </w:drawing>
+      </w:r>
+    </w:p>
+    <w:p>
+      <w:r>
+        <w:t xml:space="preserve">The gap between cards contains a resizing handle composed of three vertical dots. A user can resize each side by clicking and dragging this handle horizontally within bounds. </w:t>
+      </w:r>
+    </w:p>
+    <w:p/>
+    <w:p>
+      <w:pPr>
+        <w:pStyle w:val="Heading3"/>
+      </w:pPr>
       <w:r>
         <w:t>Scrolling</w:t>
       </w:r>
-      <w:bookmarkEnd w:id="17"/>
+    </w:p>
+    <w:p>
+      <w:r>
+        <w:t xml:space="preserve">This tool contains three scrolling sections. </w:t>
+      </w:r>
+      <w:r>
+        <w:t>Both columns in the selection card scroll independent from each other when necessary, and both sides of data within the data card scroll together.</w:t>
+      </w:r>
+    </w:p>
+    <w:p>
+      <w:r>
+        <w:t>The rank list column has special scrolling functionality.</w:t>
+      </w:r>
+      <w:r>
+        <w:t xml:space="preserve"> At least </w:t>
+      </w:r>
+      <w:r>
+        <w:t xml:space="preserve">two sub records from each of the three sections (included, out of bounds, and excluded) will be visible </w:t>
+      </w:r>
+      <w:proofErr w:type="gramStart"/>
+      <w:r>
+        <w:t>at all times</w:t>
+      </w:r>
+      <w:proofErr w:type="gramEnd"/>
+      <w:r>
+        <w:t xml:space="preserve">. As a user scrolls, sections above or below the current active section expand or collapse as its list ends. </w:t>
+      </w:r>
+    </w:p>
+    <w:p>
+      <w:r>
+        <w:rPr>
+          <w:noProof/>
+        </w:rPr>
+        <mc:AlternateContent>
+          <mc:Choice Requires="wps">
+            <w:drawing>
+              <wp:anchor distT="0" distB="0" distL="114300" distR="114300" simplePos="0" relativeHeight="251665408" behindDoc="0" locked="0" layoutInCell="1" allowOverlap="1" wp14:anchorId="69DABB27" wp14:editId="38DD379B">
+                <wp:simplePos x="0" y="0"/>
+                <wp:positionH relativeFrom="column">
+                  <wp:posOffset>1790700</wp:posOffset>
+                </wp:positionH>
+                <wp:positionV relativeFrom="paragraph">
+                  <wp:posOffset>1173480</wp:posOffset>
+                </wp:positionV>
+                <wp:extent cx="152400" cy="236220"/>
+                <wp:effectExtent l="0" t="38100" r="38100" b="49530"/>
+                <wp:wrapThrough wrapText="bothSides">
+                  <wp:wrapPolygon edited="0">
+                    <wp:start x="5400" y="-3484"/>
+                    <wp:lineTo x="0" y="1742"/>
+                    <wp:lineTo x="0" y="13935"/>
+                    <wp:lineTo x="5400" y="24387"/>
+                    <wp:lineTo x="18900" y="24387"/>
+                    <wp:lineTo x="24300" y="8710"/>
+                    <wp:lineTo x="18900" y="-3484"/>
+                    <wp:lineTo x="5400" y="-3484"/>
+                  </wp:wrapPolygon>
+                </wp:wrapThrough>
+                <wp:docPr id="12" name="Arrow: Right 12"/>
+                <wp:cNvGraphicFramePr/>
+                <a:graphic xmlns:a="http://schemas.openxmlformats.org/drawingml/2006/main">
+                  <a:graphicData uri="http://schemas.microsoft.com/office/word/2010/wordprocessingShape">
+                    <wps:wsp>
+                      <wps:cNvSpPr/>
+                      <wps:spPr>
+                        <a:xfrm>
+                          <a:off x="0" y="0"/>
+                          <a:ext cx="152400" cy="236220"/>
+                        </a:xfrm>
+                        <a:prstGeom prst="rightArrow">
+                          <a:avLst/>
+                        </a:prstGeom>
+                      </wps:spPr>
+                      <wps:style>
+                        <a:lnRef idx="2">
+                          <a:schemeClr val="accent1">
+                            <a:shade val="50000"/>
+                          </a:schemeClr>
+                        </a:lnRef>
+                        <a:fillRef idx="1">
+                          <a:schemeClr val="accent1"/>
+                        </a:fillRef>
+                        <a:effectRef idx="0">
+                          <a:schemeClr val="accent1"/>
+                        </a:effectRef>
+                        <a:fontRef idx="minor">
+                          <a:schemeClr val="lt1"/>
+                        </a:fontRef>
+                      </wps:style>
+                      <wps:bodyPr rot="0" spcFirstLastPara="0" vertOverflow="overflow" horzOverflow="overflow" vert="horz" wrap="square" lIns="91440" tIns="45720" rIns="91440" bIns="45720" numCol="1" spcCol="0" rtlCol="0" fromWordArt="0" anchor="ctr" anchorCtr="0" forceAA="0" compatLnSpc="1">
+                        <a:prstTxWarp prst="textNoShape">
+                          <a:avLst/>
+                        </a:prstTxWarp>
+                        <a:noAutofit/>
+                      </wps:bodyPr>
+                    </wps:wsp>
+                  </a:graphicData>
+                </a:graphic>
+              </wp:anchor>
+            </w:drawing>
+          </mc:Choice>
+          <mc:Fallback>
+            <w:pict>
+              <v:shapetype w14:anchorId="12B87B0D" id="_x0000_t13" coordsize="21600,21600" o:spt="13" adj="16200,5400" path="m@0,l@0@1,0@1,0@2@0@2@0,21600,21600,10800xe">
+                <v:stroke joinstyle="miter"/>
+                <v:formulas>
+                  <v:f eqn="val #0"/>
+                  <v:f eqn="val #1"/>
+                  <v:f eqn="sum height 0 #1"/>
+                  <v:f eqn="sum 10800 0 #1"/>
+                  <v:f eqn="sum width 0 #0"/>
+                  <v:f eqn="prod @4 @3 10800"/>
+                  <v:f eqn="sum width 0 @5"/>
+                </v:formulas>
+                <v:path o:connecttype="custom" o:connectlocs="@0,0;0,10800;@0,21600;21600,10800" o:connectangles="270,180,90,0" textboxrect="0,@1,@6,@2"/>
+                <v:handles>
+                  <v:h position="#0,#1" xrange="0,21600" yrange="0,10800"/>
+                </v:handles>
+              </v:shapetype>
+              <v:shape id="Arrow: Right 12" o:spid="_x0000_s1026" type="#_x0000_t13" style="position:absolute;margin-left:141pt;margin-top:92.4pt;width:12pt;height:18.6pt;z-index:251665408;visibility:visible;mso-wrap-style:square;mso-wrap-distance-left:9pt;mso-wrap-distance-top:0;mso-wrap-distance-right:9pt;mso-wrap-distance-bottom:0;mso-position-horizontal:absolute;mso-position-horizontal-relative:text;mso-position-vertical:absolute;mso-position-vertical-relative:text;v-text-anchor:middle" o:gfxdata="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" adj="10800" fillcolor="#4472c4 [3204]" strokecolor="#1f3763 [1604]" strokeweight="1pt">
+                <w10:wrap type="through"/>
+              </v:shape>
+            </w:pict>
+          </mc:Fallback>
+        </mc:AlternateContent>
+      </w:r>
+      <w:r>
+        <w:rPr>
+          <w:noProof/>
+        </w:rPr>
+        <mc:AlternateContent>
+          <mc:Choice Requires="wps">
+            <w:drawing>
+              <wp:anchor distT="0" distB="0" distL="114300" distR="114300" simplePos="0" relativeHeight="251667456" behindDoc="0" locked="0" layoutInCell="1" allowOverlap="1" wp14:anchorId="398181CE" wp14:editId="1C8EB46A">
+                <wp:simplePos x="0" y="0"/>
+                <wp:positionH relativeFrom="column">
+                  <wp:posOffset>3840480</wp:posOffset>
+                </wp:positionH>
+                <wp:positionV relativeFrom="paragraph">
+                  <wp:posOffset>1120775</wp:posOffset>
+                </wp:positionV>
+                <wp:extent cx="152400" cy="236220"/>
+                <wp:effectExtent l="0" t="38100" r="38100" b="49530"/>
+                <wp:wrapThrough wrapText="bothSides">
+                  <wp:wrapPolygon edited="0">
+                    <wp:start x="5400" y="-3484"/>
+                    <wp:lineTo x="0" y="1742"/>
+                    <wp:lineTo x="0" y="13935"/>
+                    <wp:lineTo x="5400" y="24387"/>
+                    <wp:lineTo x="18900" y="24387"/>
+                    <wp:lineTo x="24300" y="8710"/>
+                    <wp:lineTo x="18900" y="-3484"/>
+                    <wp:lineTo x="5400" y="-3484"/>
+                  </wp:wrapPolygon>
+                </wp:wrapThrough>
+                <wp:docPr id="13" name="Arrow: Right 13"/>
+                <wp:cNvGraphicFramePr/>
+                <a:graphic xmlns:a="http://schemas.openxmlformats.org/drawingml/2006/main">
+                  <a:graphicData uri="http://schemas.microsoft.com/office/word/2010/wordprocessingShape">
+                    <wps:wsp>
+                      <wps:cNvSpPr/>
+                      <wps:spPr>
+                        <a:xfrm>
+                          <a:off x="0" y="0"/>
+                          <a:ext cx="152400" cy="236220"/>
+                        </a:xfrm>
+                        <a:prstGeom prst="rightArrow">
+                          <a:avLst/>
+                        </a:prstGeom>
+                      </wps:spPr>
+                      <wps:style>
+                        <a:lnRef idx="2">
+                          <a:schemeClr val="accent1">
+                            <a:shade val="50000"/>
+                          </a:schemeClr>
+                        </a:lnRef>
+                        <a:fillRef idx="1">
+                          <a:schemeClr val="accent1"/>
+                        </a:fillRef>
+                        <a:effectRef idx="0">
+                          <a:schemeClr val="accent1"/>
+                        </a:effectRef>
+                        <a:fontRef idx="minor">
+                          <a:schemeClr val="lt1"/>
+                        </a:fontRef>
+                      </wps:style>
+                      <wps:bodyPr rot="0" spcFirstLastPara="0" vertOverflow="overflow" horzOverflow="overflow" vert="horz" wrap="square" lIns="91440" tIns="45720" rIns="91440" bIns="45720" numCol="1" spcCol="0" rtlCol="0" fromWordArt="0" anchor="ctr" anchorCtr="0" forceAA="0" compatLnSpc="1">
+                        <a:prstTxWarp prst="textNoShape">
+                          <a:avLst/>
+                        </a:prstTxWarp>
+                        <a:noAutofit/>
+                      </wps:bodyPr>
+                    </wps:wsp>
+                  </a:graphicData>
+                </a:graphic>
+              </wp:anchor>
+            </w:drawing>
+          </mc:Choice>
+          <mc:Fallback>
+            <w:pict>
+              <v:shape w14:anchorId="0F135CBC" id="Arrow: Right 13" o:spid="_x0000_s1026" type="#_x0000_t13" style="position:absolute;margin-left:302.4pt;margin-top:88.25pt;width:12pt;height:18.6pt;z-index:251667456;visibility:visible;mso-wrap-style:square;mso-wrap-distance-left:9pt;mso-wrap-distance-top:0;mso-wrap-distance-right:9pt;mso-wrap-distance-bottom:0;mso-position-horizontal:absolute;mso-position-horizontal-relative:text;mso-position-vertical:absolute;mso-position-vertical-relative:text;v-text-anchor:middle" o:gfxdata="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" adj="10800" fillcolor="#4472c4 [3204]" strokecolor="#1f3763 [1604]" strokeweight="1pt">
+                <w10:wrap type="through"/>
+              </v:shape>
+            </w:pict>
+          </mc:Fallback>
+        </mc:AlternateContent>
+      </w:r>
+      <w:r>
+        <w:t xml:space="preserve"> </w:t>
+      </w:r>
+      <w:r>
+        <w:rPr>
+          <w:noProof/>
+        </w:rPr>
+        <w:drawing>
+          <wp:inline distT="0" distB="0" distL="0" distR="0" wp14:anchorId="5C074459" wp14:editId="1DD5F196">
+            <wp:extent cx="1624838" cy="2376134"/>
+            <wp:effectExtent l="0" t="0" r="0" b="5715"/>
+            <wp:docPr id="8" name="Picture 8"/>
+            <wp:cNvGraphicFramePr>
+              <a:graphicFrameLocks xmlns:a="http://schemas.openxmlformats.org/drawingml/2006/main" noChangeAspect="1"/>
+            </wp:cNvGraphicFramePr>
+            <a:graphic xmlns:a="http://schemas.openxmlformats.org/drawingml/2006/main">
+              <a:graphicData uri="http://schemas.openxmlformats.org/drawingml/2006/picture">
+                <pic:pic xmlns:pic="http://schemas.openxmlformats.org/drawingml/2006/picture">
+                  <pic:nvPicPr>
+                    <pic:cNvPr id="1" name=""/>
+                    <pic:cNvPicPr/>
+                  </pic:nvPicPr>
+                  <pic:blipFill rotWithShape="1">
+                    <a:blip r:embed="rId19"/>
+                    <a:srcRect r="59307"/>
+                    <a:stretch/>
+                  </pic:blipFill>
+                  <pic:spPr bwMode="auto">
+                    <a:xfrm>
+                      <a:off x="0" y="0"/>
+                      <a:ext cx="1661725" cy="2430076"/>
+                    </a:xfrm>
+                    <a:prstGeom prst="rect">
+                      <a:avLst/>
+                    </a:prstGeom>
+                    <a:ln>
+                      <a:noFill/>
+                    </a:ln>
+                    <a:extLst>
+                      <a:ext uri="{53640926-AAD7-44D8-BBD7-CCE9431645EC}">
+                        <a14:shadowObscured xmlns:a14="http://schemas.microsoft.com/office/drawing/2010/main"/>
+                      </a:ext>
+                    </a:extLst>
+                  </pic:spPr>
+                </pic:pic>
+              </a:graphicData>
+            </a:graphic>
+          </wp:inline>
+        </w:drawing>
+      </w:r>
+      <w:r>
+        <w:rPr>
+          <w:noProof/>
+        </w:rPr>
+        <w:drawing>
+          <wp:inline distT="0" distB="0" distL="0" distR="0" wp14:anchorId="72EF5785" wp14:editId="62FD81A6">
+            <wp:extent cx="1625414" cy="2353410"/>
+            <wp:effectExtent l="0" t="0" r="0" b="8890"/>
+            <wp:docPr id="9" name="Picture 9"/>
+            <wp:cNvGraphicFramePr>
+              <a:graphicFrameLocks xmlns:a="http://schemas.openxmlformats.org/drawingml/2006/main" noChangeAspect="1"/>
+            </wp:cNvGraphicFramePr>
+            <a:graphic xmlns:a="http://schemas.openxmlformats.org/drawingml/2006/main">
+              <a:graphicData uri="http://schemas.openxmlformats.org/drawingml/2006/picture">
+                <pic:pic xmlns:pic="http://schemas.openxmlformats.org/drawingml/2006/picture">
+                  <pic:nvPicPr>
+                    <pic:cNvPr id="1" name=""/>
+                    <pic:cNvPicPr/>
+                  </pic:nvPicPr>
+                  <pic:blipFill>
+                    <a:blip r:embed="rId21"/>
+                    <a:stretch>
+                      <a:fillRect/>
+                    </a:stretch>
+                  </pic:blipFill>
+                  <pic:spPr>
+                    <a:xfrm>
+                      <a:off x="0" y="0"/>
+                      <a:ext cx="1648725" cy="2387162"/>
+                    </a:xfrm>
+                    <a:prstGeom prst="rect">
+                      <a:avLst/>
+                    </a:prstGeom>
+                  </pic:spPr>
+                </pic:pic>
+              </a:graphicData>
+            </a:graphic>
+          </wp:inline>
+        </w:drawing>
+      </w:r>
+      <w:r>
+        <w:rPr>
+          <w:noProof/>
+        </w:rPr>
+        <w:drawing>
+          <wp:inline distT="0" distB="0" distL="0" distR="0" wp14:anchorId="39C965CC" wp14:editId="7E531A79">
+            <wp:extent cx="1645655" cy="2360826"/>
+            <wp:effectExtent l="0" t="0" r="0" b="1905"/>
+            <wp:docPr id="10" name="Picture 10"/>
+            <wp:cNvGraphicFramePr>
+              <a:graphicFrameLocks xmlns:a="http://schemas.openxmlformats.org/drawingml/2006/main" noChangeAspect="1"/>
+            </wp:cNvGraphicFramePr>
+            <a:graphic xmlns:a="http://schemas.openxmlformats.org/drawingml/2006/main">
+              <a:graphicData uri="http://schemas.openxmlformats.org/drawingml/2006/picture">
+                <pic:pic xmlns:pic="http://schemas.openxmlformats.org/drawingml/2006/picture">
+                  <pic:nvPicPr>
+                    <pic:cNvPr id="1" name=""/>
+                    <pic:cNvPicPr/>
+                  </pic:nvPicPr>
+                  <pic:blipFill>
+                    <a:blip r:embed="rId22"/>
+                    <a:stretch>
+                      <a:fillRect/>
+                    </a:stretch>
+                  </pic:blipFill>
+                  <pic:spPr>
+                    <a:xfrm>
+                      <a:off x="0" y="0"/>
+                      <a:ext cx="1675340" cy="2403412"/>
+                    </a:xfrm>
+                    <a:prstGeom prst="rect">
+                      <a:avLst/>
+                    </a:prstGeom>
+                  </pic:spPr>
+                </pic:pic>
+              </a:graphicData>
+            </a:graphic>
+          </wp:inline>
+        </w:drawing>
+      </w:r>
     </w:p>
     <w:p>
       <w:pPr>
         <w:pStyle w:val="Heading2"/>
       </w:pPr>
-      <w:bookmarkStart w:id="18" w:name="_Toc505151821"/>
-      <w:r>
-        <w:t>Multi-Select Editing</w:t>
-      </w:r>
-      <w:bookmarkEnd w:id="18"/>
+      <w:bookmarkStart w:id="10" w:name="_Toc506296094"/>
+      <w:r>
+        <w:t xml:space="preserve">Multi-Select </w:t>
+      </w:r>
+      <w:bookmarkEnd w:id="10"/>
+    </w:p>
+    <w:p>
+      <w:r>
+        <w:t xml:space="preserve">“Multi-Select” refers to the selection of multiple records or sub records allowing for the user to quickly edit all items in the group. </w:t>
+      </w:r>
     </w:p>
     <w:p>
       <w:pPr>
         <w:pStyle w:val="Heading2"/>
       </w:pPr>
-      <w:bookmarkStart w:id="19" w:name="_Toc505151822"/>
+      <w:bookmarkStart w:id="11" w:name="_Toc506296095"/>
       <w:r>
         <w:t>Validation</w:t>
       </w:r>
-      <w:bookmarkEnd w:id="19"/>
+      <w:bookmarkEnd w:id="11"/>
     </w:p>
     <w:p>
       <w:pPr>
         <w:pStyle w:val="Heading2"/>
       </w:pPr>
-      <w:bookmarkStart w:id="20" w:name="_Toc505151823"/>
+      <w:bookmarkStart w:id="12" w:name="_Toc506296096"/>
       <w:r>
         <w:t>Filtering</w:t>
       </w:r>
-      <w:bookmarkEnd w:id="20"/>
+      <w:bookmarkEnd w:id="12"/>
     </w:p>
     <w:p>
       <w:pPr>
         <w:pStyle w:val="Heading2"/>
       </w:pPr>
-      <w:bookmarkStart w:id="21" w:name="_Toc505151824"/>
+      <w:bookmarkStart w:id="13" w:name="_Toc506296097"/>
       <w:r>
         <w:t>Customizable Layout</w:t>
       </w:r>
-      <w:bookmarkEnd w:id="21"/>
+      <w:bookmarkEnd w:id="13"/>
     </w:p>
     <w:p>
       <w:pPr>
         <w:pStyle w:val="Heading2"/>
       </w:pPr>
-      <w:bookmarkStart w:id="22" w:name="_Toc505151825"/>
+      <w:bookmarkStart w:id="14" w:name="_Toc506296098"/>
       <w:r>
         <w:t>Right Click Functionality</w:t>
       </w:r>
-      <w:bookmarkEnd w:id="22"/>
+      <w:bookmarkEnd w:id="14"/>
     </w:p>
     <w:p>
       <w:pPr>
         <w:pStyle w:val="Heading2"/>
       </w:pPr>
-      <w:bookmarkStart w:id="23" w:name="_Toc505151826"/>
+      <w:bookmarkStart w:id="15" w:name="_Toc506296099"/>
       <w:r>
         <w:t xml:space="preserve">Merged </w:t>
       </w:r>
-      <w:proofErr w:type="spellStart"/>
-      <w:r>
-        <w:t>Subrecords</w:t>
-      </w:r>
-      <w:bookmarkEnd w:id="23"/>
-      <w:proofErr w:type="spellEnd"/>
+      <w:r>
+        <w:t>Sub record</w:t>
+      </w:r>
+      <w:r>
+        <w:t>s</w:t>
+      </w:r>
+      <w:bookmarkEnd w:id="15"/>
     </w:p>
     <w:p/>
     <w:sectPr>
+      <w:footerReference w:type="default" r:id="rId23"/>
       <w:pgSz w:w="12240" w:h="15840"/>
       <w:pgMar w:top="1440" w:right="1440" w:bottom="1440" w:left="1440" w:header="720" w:footer="720" w:gutter="0"/>
       <w:pgNumType w:start="0"/>
@@ -3278,6 +3298,109 @@
     </w:sectPr>
   </w:body>
 </w:document>
+</file>
+
+<file path=word/endnotes.xml><?xml version="1.0" encoding="utf-8"?>
+<w:endnotes xmlns:wpc="http://schemas.microsoft.com/office/word/2010/wordprocessingCanvas" xmlns:cx="http://schemas.microsoft.com/office/drawing/2014/chartex" xmlns:cx1="http://schemas.microsoft.com/office/drawing/2015/9/8/chartex" xmlns:cx2="http://schemas.microsoft.com/office/drawing/2015/10/21/chartex" xmlns:cx3="http://schemas.microsoft.com/office/drawing/2016/5/9/chartex" xmlns:cx4="http://schemas.microsoft.com/office/drawing/2016/5/10/chartex" xmlns:cx5="http://schemas.microsoft.com/office/drawing/2016/5/11/chartex" xmlns:cx6="http://schemas.microsoft.com/office/drawing/2016/5/12/chartex" xmlns:cx7="http://schemas.microsoft.com/office/drawing/2016/5/13/chartex" xmlns:cx8="http://schemas.microsoft.com/office/drawing/2016/5/14/chartex" xmlns:mc="http://schemas.openxmlformats.org/markup-compatibility/2006" xmlns:aink="http://schemas.microsoft.com/office/drawing/2016/ink" xmlns:am3d="http://schemas.microsoft.com/office/drawing/2017/model3d" xmlns:o="urn:schemas-microsoft-com:office:office" xmlns:r="http://schemas.openxmlformats.org/officeDocument/2006/relationships" xmlns:m="http://schemas.openxmlformats.org/officeDocument/2006/math" xmlns:v="urn:schemas-microsoft-com:vml" xmlns:wp14="http://schemas.microsoft.com/office/word/2010/wordprocessingDrawing" xmlns:wp="http://schemas.openxmlformats.org/drawingml/2006/wordprocessingDrawing" xmlns:w10="urn:schemas-microsoft-com:office:word" xmlns:w="http://schemas.openxmlformats.org/wordprocessingml/2006/main" xmlns:w14="http://schemas.microsoft.com/office/word/2010/wordml" xmlns:w15="http://schemas.microsoft.com/office/word/2012/wordml" xmlns:w16cid="http://schemas.microsoft.com/office/word/2016/wordml/cid" xmlns:w16se="http://schemas.microsoft.com/office/word/2015/wordml/symex" xmlns:wpg="http://schemas.microsoft.com/office/word/2010/wordprocessingGroup" xmlns:wpi="http://schemas.microsoft.com/office/word/2010/wordprocessingInk" xmlns:wne="http://schemas.microsoft.com/office/word/2006/wordml" xmlns:wps="http://schemas.microsoft.com/office/word/2010/wordprocessingShape" mc:Ignorable="w14 w15 w16se w16cid wp14">
+  <w:endnote w:type="separator" w:id="-1">
+    <w:p>
+      <w:pPr>
+        <w:spacing w:after="0" w:line="240" w:lineRule="auto"/>
+      </w:pPr>
+      <w:r>
+        <w:separator/>
+      </w:r>
+    </w:p>
+  </w:endnote>
+  <w:endnote w:type="continuationSeparator" w:id="0">
+    <w:p>
+      <w:pPr>
+        <w:spacing w:after="0" w:line="240" w:lineRule="auto"/>
+      </w:pPr>
+      <w:r>
+        <w:continuationSeparator/>
+      </w:r>
+    </w:p>
+  </w:endnote>
+</w:endnotes>
+</file>
+
+<file path=word/footer1.xml><?xml version="1.0" encoding="utf-8"?>
+<w:ftr xmlns:wpc="http://schemas.microsoft.com/office/word/2010/wordprocessingCanvas" xmlns:cx="http://schemas.microsoft.com/office/drawing/2014/chartex" xmlns:cx1="http://schemas.microsoft.com/office/drawing/2015/9/8/chartex" xmlns:cx2="http://schemas.microsoft.com/office/drawing/2015/10/21/chartex" xmlns:cx3="http://schemas.microsoft.com/office/drawing/2016/5/9/chartex" xmlns:cx4="http://schemas.microsoft.com/office/drawing/2016/5/10/chartex" xmlns:cx5="http://schemas.microsoft.com/office/drawing/2016/5/11/chartex" xmlns:cx6="http://schemas.microsoft.com/office/drawing/2016/5/12/chartex" xmlns:cx7="http://schemas.microsoft.com/office/drawing/2016/5/13/chartex" xmlns:cx8="http://schemas.microsoft.com/office/drawing/2016/5/14/chartex" xmlns:mc="http://schemas.openxmlformats.org/markup-compatibility/2006" xmlns:aink="http://schemas.microsoft.com/office/drawing/2016/ink" xmlns:am3d="http://schemas.microsoft.com/office/drawing/2017/model3d" xmlns:o="urn:schemas-microsoft-com:office:office" xmlns:r="http://schemas.openxmlformats.org/officeDocument/2006/relationships" xmlns:m="http://schemas.openxmlformats.org/officeDocument/2006/math" xmlns:v="urn:schemas-microsoft-com:vml" xmlns:wp14="http://schemas.microsoft.com/office/word/2010/wordprocessingDrawing" xmlns:wp="http://schemas.openxmlformats.org/drawingml/2006/wordprocessingDrawing" xmlns:w10="urn:schemas-microsoft-com:office:word" xmlns:w="http://schemas.openxmlformats.org/wordprocessingml/2006/main" xmlns:w14="http://schemas.microsoft.com/office/word/2010/wordml" xmlns:w15="http://schemas.microsoft.com/office/word/2012/wordml" xmlns:w16cid="http://schemas.microsoft.com/office/word/2016/wordml/cid" xmlns:w16se="http://schemas.microsoft.com/office/word/2015/wordml/symex" xmlns:wpg="http://schemas.microsoft.com/office/word/2010/wordprocessingGroup" xmlns:wpi="http://schemas.microsoft.com/office/word/2010/wordprocessingInk" xmlns:wne="http://schemas.microsoft.com/office/word/2006/wordml" xmlns:wps="http://schemas.microsoft.com/office/word/2010/wordprocessingShape" mc:Ignorable="w14 w15 w16se w16cid wp14">
+  <w:sdt>
+    <w:sdtPr>
+      <w:id w:val="1221636098"/>
+      <w:docPartObj>
+        <w:docPartGallery w:val="Page Numbers (Bottom of Page)"/>
+        <w:docPartUnique/>
+      </w:docPartObj>
+    </w:sdtPr>
+    <w:sdtEndPr>
+      <w:rPr>
+        <w:noProof/>
+      </w:rPr>
+    </w:sdtEndPr>
+    <w:sdtContent>
+      <w:p>
+        <w:pPr>
+          <w:pStyle w:val="Footer"/>
+          <w:jc w:val="right"/>
+        </w:pPr>
+        <w:r>
+          <w:fldChar w:fldCharType="begin"/>
+        </w:r>
+        <w:r>
+          <w:instrText xml:space="preserve"> PAGE   \* MERGEFORMAT </w:instrText>
+        </w:r>
+        <w:r>
+          <w:fldChar w:fldCharType="separate"/>
+        </w:r>
+        <w:r>
+          <w:rPr>
+            <w:noProof/>
+          </w:rPr>
+          <w:t>5</w:t>
+        </w:r>
+        <w:r>
+          <w:rPr>
+            <w:noProof/>
+          </w:rPr>
+          <w:fldChar w:fldCharType="end"/>
+        </w:r>
+      </w:p>
+    </w:sdtContent>
+  </w:sdt>
+  <w:p>
+    <w:pPr>
+      <w:pStyle w:val="Footer"/>
+    </w:pPr>
+  </w:p>
+</w:ftr>
+</file>
+
+<file path=word/footnotes.xml><?xml version="1.0" encoding="utf-8"?>
+<w:footnotes xmlns:wpc="http://schemas.microsoft.com/office/word/2010/wordprocessingCanvas" xmlns:cx="http://schemas.microsoft.com/office/drawing/2014/chartex" xmlns:cx1="http://schemas.microsoft.com/office/drawing/2015/9/8/chartex" xmlns:cx2="http://schemas.microsoft.com/office/drawing/2015/10/21/chartex" xmlns:cx3="http://schemas.microsoft.com/office/drawing/2016/5/9/chartex" xmlns:cx4="http://schemas.microsoft.com/office/drawing/2016/5/10/chartex" xmlns:cx5="http://schemas.microsoft.com/office/drawing/2016/5/11/chartex" xmlns:cx6="http://schemas.microsoft.com/office/drawing/2016/5/12/chartex" xmlns:cx7="http://schemas.microsoft.com/office/drawing/2016/5/13/chartex" xmlns:cx8="http://schemas.microsoft.com/office/drawing/2016/5/14/chartex" xmlns:mc="http://schemas.openxmlformats.org/markup-compatibility/2006" xmlns:aink="http://schemas.microsoft.com/office/drawing/2016/ink" xmlns:am3d="http://schemas.microsoft.com/office/drawing/2017/model3d" xmlns:o="urn:schemas-microsoft-com:office:office" xmlns:r="http://schemas.openxmlformats.org/officeDocument/2006/relationships" xmlns:m="http://schemas.openxmlformats.org/officeDocument/2006/math" xmlns:v="urn:schemas-microsoft-com:vml" xmlns:wp14="http://schemas.microsoft.com/office/word/2010/wordprocessingDrawing" xmlns:wp="http://schemas.openxmlformats.org/drawingml/2006/wordprocessingDrawing" xmlns:w10="urn:schemas-microsoft-com:office:word" xmlns:w="http://schemas.openxmlformats.org/wordprocessingml/2006/main" xmlns:w14="http://schemas.microsoft.com/office/word/2010/wordml" xmlns:w15="http://schemas.microsoft.com/office/word/2012/wordml" xmlns:w16cid="http://schemas.microsoft.com/office/word/2016/wordml/cid" xmlns:w16se="http://schemas.microsoft.com/office/word/2015/wordml/symex" xmlns:wpg="http://schemas.microsoft.com/office/word/2010/wordprocessingGroup" xmlns:wpi="http://schemas.microsoft.com/office/word/2010/wordprocessingInk" xmlns:wne="http://schemas.microsoft.com/office/word/2006/wordml" xmlns:wps="http://schemas.microsoft.com/office/word/2010/wordprocessingShape" mc:Ignorable="w14 w15 w16se w16cid wp14">
+  <w:footnote w:type="separator" w:id="-1">
+    <w:p>
+      <w:pPr>
+        <w:spacing w:after="0" w:line="240" w:lineRule="auto"/>
+      </w:pPr>
+      <w:r>
+        <w:separator/>
+      </w:r>
+    </w:p>
+  </w:footnote>
+  <w:footnote w:type="continuationSeparator" w:id="0">
+    <w:p>
+      <w:pPr>
+        <w:spacing w:after="0" w:line="240" w:lineRule="auto"/>
+      </w:pPr>
+      <w:r>
+        <w:continuationSeparator/>
+      </w:r>
+    </w:p>
+  </w:footnote>
+</w:footnotes>
 </file>
 
 <file path=word/styles.xml><?xml version="1.0" encoding="utf-8"?>
@@ -4362,6 +4485,50 @@
       <w:smallCaps/>
     </w:rPr>
   </w:style>
+  <w:style w:type="paragraph" w:styleId="Header">
+    <w:name w:val="header"/>
+    <w:basedOn w:val="Normal"/>
+    <w:link w:val="HeaderChar"/>
+    <w:uiPriority w:val="99"/>
+    <w:unhideWhenUsed/>
+    <w:rsid w:val="008D3602"/>
+    <w:pPr>
+      <w:tabs>
+        <w:tab w:val="center" w:pos="4680"/>
+        <w:tab w:val="right" w:pos="9360"/>
+      </w:tabs>
+      <w:spacing w:after="0" w:line="240" w:lineRule="auto"/>
+    </w:pPr>
+  </w:style>
+  <w:style w:type="character" w:customStyle="1" w:styleId="HeaderChar">
+    <w:name w:val="Header Char"/>
+    <w:basedOn w:val="DefaultParagraphFont"/>
+    <w:link w:val="Header"/>
+    <w:uiPriority w:val="99"/>
+    <w:rsid w:val="008D3602"/>
+  </w:style>
+  <w:style w:type="paragraph" w:styleId="Footer">
+    <w:name w:val="footer"/>
+    <w:basedOn w:val="Normal"/>
+    <w:link w:val="FooterChar"/>
+    <w:uiPriority w:val="99"/>
+    <w:unhideWhenUsed/>
+    <w:rsid w:val="008D3602"/>
+    <w:pPr>
+      <w:tabs>
+        <w:tab w:val="center" w:pos="4680"/>
+        <w:tab w:val="right" w:pos="9360"/>
+      </w:tabs>
+      <w:spacing w:after="0" w:line="240" w:lineRule="auto"/>
+    </w:pPr>
+  </w:style>
+  <w:style w:type="character" w:customStyle="1" w:styleId="FooterChar">
+    <w:name w:val="Footer Char"/>
+    <w:basedOn w:val="DefaultParagraphFont"/>
+    <w:link w:val="Footer"/>
+    <w:uiPriority w:val="99"/>
+    <w:rsid w:val="008D3602"/>
+  </w:style>
 </w:styles>
 </file>
 
@@ -4684,7 +4851,7 @@
 </file>
 
 <file path=customXml/itemProps2.xml><?xml version="1.0" encoding="utf-8"?>
-<ds:datastoreItem xmlns:ds="http://schemas.openxmlformats.org/officeDocument/2006/customXml" ds:itemID="{6AFE9487-0155-4294-B138-58F7A83ECF50}">
+<ds:datastoreItem xmlns:ds="http://schemas.openxmlformats.org/officeDocument/2006/customXml" ds:itemID="{4DD7F6A7-7836-40A1-B297-06135B714A42}">
   <ds:schemaRefs>
     <ds:schemaRef ds:uri="http://schemas.openxmlformats.org/officeDocument/2006/bibliography"/>
   </ds:schemaRefs>

</xml_diff>